<commit_message>
reporting 2 + using crossref
</commit_message>
<xml_diff>
--- a/lab_report/report.docx
+++ b/lab_report/report.docx
@@ -39,13 +39,13 @@
         <w:t xml:space="preserve"> </w:t>
       </w:r>
       <w:r>
-        <w:t xml:space="preserve">Volodymir</w:t>
-      </w:r>
-      <w:r>
-        <w:t xml:space="preserve"> </w:t>
-      </w:r>
-      <w:r>
-        <w:t xml:space="preserve">Lybinets,</w:t>
+        <w:t xml:space="preserve">Volodymyr</w:t>
+      </w:r>
+      <w:r>
+        <w:t xml:space="preserve"> </w:t>
+      </w:r>
+      <w:r>
+        <w:t xml:space="preserve">Lubenets,</w:t>
       </w:r>
       <w:r>
         <w:t xml:space="preserve"> </w:t>
@@ -122,7 +122,7 @@
       <w:pPr>
         <w:pStyle w:val="Heading1"/>
       </w:pPr>
-      <w:bookmarkStart w:id="22" w:name="introduction"/>
+      <w:bookmarkStart w:id="22" w:name="sec:introduction"/>
       <w:bookmarkEnd w:id="22"/>
       <w:r>
         <w:t xml:space="preserve">Introduction</w:t>
@@ -271,7 +271,7 @@
       <w:pPr>
         <w:pStyle w:val="Heading2"/>
       </w:pPr>
-      <w:bookmarkStart w:id="23" w:name="fabric8-continuous-integration-code-repository-build-server-and-a-lot-more"/>
+      <w:bookmarkStart w:id="23" w:name="sec:fabric8-continuous-integration-code-repository-build-server-and-a-lot-more"/>
       <w:bookmarkEnd w:id="23"/>
       <w:r>
         <w:t xml:space="preserve">fabric8: continuous integration, code repository, build server and a lot more</w:t>
@@ -309,7 +309,7 @@
       <w:pPr>
         <w:pStyle w:val="Heading2"/>
       </w:pPr>
-      <w:bookmarkStart w:id="24" w:name="cluster-management-platform-orchestrator"/>
+      <w:bookmarkStart w:id="24" w:name="sec:cluster-management-platform-orchestrator"/>
       <w:bookmarkEnd w:id="24"/>
       <w:r>
         <w:t xml:space="preserve">Cluster management platform – orchestrator</w:t>
@@ -347,7 +347,7 @@
       <w:pPr>
         <w:pStyle w:val="Heading1"/>
       </w:pPr>
-      <w:bookmarkStart w:id="25" w:name="theoretical-part"/>
+      <w:bookmarkStart w:id="25" w:name="sec:theoretical-part"/>
       <w:bookmarkEnd w:id="25"/>
       <w:r>
         <w:t xml:space="preserve">Theoretical part</w:t>
@@ -357,7 +357,7 @@
       <w:pPr>
         <w:pStyle w:val="Heading2"/>
       </w:pPr>
-      <w:bookmarkStart w:id="26" w:name="docker"/>
+      <w:bookmarkStart w:id="26" w:name="sec:docker"/>
       <w:bookmarkEnd w:id="26"/>
       <w:r>
         <w:t xml:space="preserve">Docker</w:t>
@@ -395,7 +395,7 @@
       <w:pPr>
         <w:pStyle w:val="Heading3"/>
       </w:pPr>
-      <w:bookmarkStart w:id="27" w:name="containers"/>
+      <w:bookmarkStart w:id="27" w:name="sec:containers"/>
       <w:bookmarkEnd w:id="27"/>
       <w:r>
         <w:t xml:space="preserve">Containers</w:t>
@@ -585,7 +585,7 @@
       <w:pPr>
         <w:pStyle w:val="Heading3"/>
       </w:pPr>
-      <w:bookmarkStart w:id="28" w:name="images-and-containers"/>
+      <w:bookmarkStart w:id="28" w:name="sec:images-and-containers"/>
       <w:bookmarkEnd w:id="28"/>
       <w:r>
         <w:t xml:space="preserve">Images and containers</w:t>
@@ -609,7 +609,7 @@
       <w:pPr>
         <w:pStyle w:val="Heading3"/>
       </w:pPr>
-      <w:bookmarkStart w:id="29" w:name="metadata"/>
+      <w:bookmarkStart w:id="29" w:name="sec:metadata"/>
       <w:bookmarkEnd w:id="29"/>
       <w:r>
         <w:t xml:space="preserve">Metadata</w:t>
@@ -671,7 +671,7 @@
       <w:pPr>
         <w:pStyle w:val="Heading3"/>
       </w:pPr>
-      <w:bookmarkStart w:id="30" w:name="layered-fs"/>
+      <w:bookmarkStart w:id="30" w:name="sec:layered-fs"/>
       <w:bookmarkEnd w:id="30"/>
       <w:r>
         <w:t xml:space="preserve">Layered FS</w:t>
@@ -715,7 +715,7 @@
       <w:pPr>
         <w:pStyle w:val="Heading3"/>
       </w:pPr>
-      <w:bookmarkStart w:id="31" w:name="registry-and-repository"/>
+      <w:bookmarkStart w:id="31" w:name="sec:registry-and-repository"/>
       <w:bookmarkEnd w:id="31"/>
       <w:r>
         <w:t xml:space="preserve">Registry and repository</w:t>
@@ -751,7 +751,7 @@
       <w:pPr>
         <w:pStyle w:val="Heading3"/>
       </w:pPr>
-      <w:bookmarkStart w:id="32" w:name="docker-daemon"/>
+      <w:bookmarkStart w:id="32" w:name="sec:docker-daemon"/>
       <w:bookmarkEnd w:id="32"/>
       <w:r>
         <w:t xml:space="preserve">Docker daemon</w:t>
@@ -802,7 +802,7 @@
       <w:pPr>
         <w:pStyle w:val="Heading3"/>
       </w:pPr>
-      <w:bookmarkStart w:id="33" w:name="docker-and-windows"/>
+      <w:bookmarkStart w:id="33" w:name="sec:docker-and-windows"/>
       <w:bookmarkEnd w:id="33"/>
       <w:r>
         <w:t xml:space="preserve">Docker and Windows</w:t>
@@ -1019,7 +1019,7 @@
       <w:pPr>
         <w:pStyle w:val="Heading3"/>
       </w:pPr>
-      <w:bookmarkStart w:id="36" w:name="docker-cli"/>
+      <w:bookmarkStart w:id="36" w:name="sec:docker-cli"/>
       <w:bookmarkEnd w:id="36"/>
       <w:r>
         <w:t xml:space="preserve">Docker CLI</w:t>
@@ -1439,7 +1439,7 @@
       <w:pPr>
         <w:pStyle w:val="Heading3"/>
       </w:pPr>
-      <w:bookmarkStart w:id="37" w:name="networking"/>
+      <w:bookmarkStart w:id="37" w:name="sec:docker-net"/>
       <w:bookmarkEnd w:id="37"/>
       <w:r>
         <w:t xml:space="preserve">Networking</w:t>
@@ -1630,7 +1630,7 @@
       <w:pPr>
         <w:pStyle w:val="Heading3"/>
       </w:pPr>
-      <w:bookmarkStart w:id="38" w:name="swarm"/>
+      <w:bookmarkStart w:id="38" w:name="sec:swarm"/>
       <w:bookmarkEnd w:id="38"/>
       <w:r>
         <w:t xml:space="preserve">Swarm</w:t>
@@ -1690,7 +1690,7 @@
       <w:pPr>
         <w:pStyle w:val="Heading3"/>
       </w:pPr>
-      <w:bookmarkStart w:id="40" w:name="example-running-keycloak"/>
+      <w:bookmarkStart w:id="40" w:name="sec:example-running-keycloak"/>
       <w:bookmarkEnd w:id="40"/>
       <w:r>
         <w:t xml:space="preserve">Example: running Keycloak</w:t>
@@ -1745,7 +1745,7 @@
       <w:pPr>
         <w:pStyle w:val="Heading2"/>
       </w:pPr>
-      <w:bookmarkStart w:id="41" w:name="packing-application-with-docker"/>
+      <w:bookmarkStart w:id="41" w:name="sec:packing-application-with-docker"/>
       <w:bookmarkEnd w:id="41"/>
       <w:r>
         <w:t xml:space="preserve">Packing application with docker</w:t>
@@ -1856,7 +1856,7 @@
       <w:pPr>
         <w:pStyle w:val="Heading3"/>
       </w:pPr>
-      <w:bookmarkStart w:id="42" w:name="dockerfile"/>
+      <w:bookmarkStart w:id="42" w:name="sec:dockerfile"/>
       <w:bookmarkEnd w:id="42"/>
       <w:r>
         <w:t xml:space="preserve">Dockerfile</w:t>
@@ -2083,7 +2083,7 @@
       <w:pPr>
         <w:pStyle w:val="Heading3"/>
       </w:pPr>
-      <w:bookmarkStart w:id="43" w:name="example"/>
+      <w:bookmarkStart w:id="43" w:name="sec:example"/>
       <w:bookmarkEnd w:id="43"/>
       <w:r>
         <w:t xml:space="preserve">Example</w:t>
@@ -2369,7 +2369,7 @@
       <w:pPr>
         <w:pStyle w:val="Heading2"/>
       </w:pPr>
-      <w:bookmarkStart w:id="44" w:name="kubernetes"/>
+      <w:bookmarkStart w:id="44" w:name="sec:kubernetes"/>
       <w:bookmarkEnd w:id="44"/>
       <w:r>
         <w:t xml:space="preserve">Kubernetes</w:t>
@@ -2390,7 +2390,7 @@
       <w:pPr>
         <w:pStyle w:val="Heading3"/>
       </w:pPr>
-      <w:bookmarkStart w:id="45" w:name="what-is-kubernetes-k8s"/>
+      <w:bookmarkStart w:id="45" w:name="sec:what-is-kubernetes-k8s"/>
       <w:bookmarkEnd w:id="45"/>
       <w:r>
         <w:t xml:space="preserve">What is kubernetes (k8s)</w:t>
@@ -2489,7 +2489,7 @@
       <w:pPr>
         <w:pStyle w:val="Heading3"/>
       </w:pPr>
-      <w:bookmarkStart w:id="48" w:name="who-needs-k8s-and-what-for"/>
+      <w:bookmarkStart w:id="48" w:name="sec:who-needs-k8s-and-what-for"/>
       <w:bookmarkEnd w:id="48"/>
       <w:r>
         <w:t xml:space="preserve">Who needs k8s and what for</w:t>
@@ -2513,7 +2513,7 @@
       <w:pPr>
         <w:pStyle w:val="Heading3"/>
       </w:pPr>
-      <w:bookmarkStart w:id="49" w:name="the-key-entities-in-the-k8s-architecture"/>
+      <w:bookmarkStart w:id="49" w:name="sec:the-key-entities-in-the-k8s-architecture"/>
       <w:bookmarkEnd w:id="49"/>
       <w:r>
         <w:t xml:space="preserve">The key entities in the k8s architecture</w:t>
@@ -2678,7 +2678,7 @@
       <w:pPr>
         <w:pStyle w:val="Heading3"/>
       </w:pPr>
-      <w:bookmarkStart w:id="50" w:name="entities-running-on-top-of-infrastructure-and-controlling-it"/>
+      <w:bookmarkStart w:id="50" w:name="sec:entities-running-on-top-of-infrastructure-and-controlling-it"/>
       <w:bookmarkEnd w:id="50"/>
       <w:r>
         <w:t xml:space="preserve">Entities running on top of infrastructure and controlling it</w:t>
@@ -2856,7 +2856,7 @@
       <w:pPr>
         <w:pStyle w:val="Heading3"/>
       </w:pPr>
-      <w:bookmarkStart w:id="51" w:name="useful-links"/>
+      <w:bookmarkStart w:id="51" w:name="sec:useful-links"/>
       <w:bookmarkEnd w:id="51"/>
       <w:r>
         <w:t xml:space="preserve">Useful links</w:t>
@@ -2951,7 +2951,7 @@
       <w:pPr>
         <w:pStyle w:val="Heading2"/>
       </w:pPr>
-      <w:bookmarkStart w:id="56" w:name="deploying-docker-container-to-kubernetes"/>
+      <w:bookmarkStart w:id="56" w:name="sec:deploying-docker-container-to-kubernetes"/>
       <w:bookmarkEnd w:id="56"/>
       <w:r>
         <w:t xml:space="preserve">Deploying docker container to kubernetes</w:t>
@@ -3255,7 +3255,7 @@
       <w:pPr>
         <w:pStyle w:val="Heading3"/>
       </w:pPr>
-      <w:bookmarkStart w:id="57" w:name="building-docker-container"/>
+      <w:bookmarkStart w:id="57" w:name="sec:building-docker-container"/>
       <w:bookmarkEnd w:id="57"/>
       <w:r>
         <w:t xml:space="preserve">Building docker container</w:t>
@@ -3392,7 +3392,7 @@
       <w:pPr>
         <w:pStyle w:val="Heading3"/>
       </w:pPr>
-      <w:bookmarkStart w:id="58" w:name="deploying-docker-image-to-minikube"/>
+      <w:bookmarkStart w:id="58" w:name="sec:deploying-docker-image-to-minikube"/>
       <w:bookmarkEnd w:id="58"/>
       <w:r>
         <w:t xml:space="preserve">Deploying docker image to minikube</w:t>
@@ -3442,7 +3442,7 @@
       <w:pPr>
         <w:pStyle w:val="Heading2"/>
       </w:pPr>
-      <w:bookmarkStart w:id="59" w:name="network-boot-techniques"/>
+      <w:bookmarkStart w:id="59" w:name="sec:network-boot-techniques"/>
       <w:bookmarkEnd w:id="59"/>
       <w:r>
         <w:t xml:space="preserve">Network boot techniques</w:t>
@@ -3497,7 +3497,7 @@
       <w:pPr>
         <w:pStyle w:val="Heading3"/>
       </w:pPr>
-      <w:bookmarkStart w:id="60" w:name="pxe-standard"/>
+      <w:bookmarkStart w:id="60" w:name="sec:pxe-standard"/>
       <w:bookmarkEnd w:id="60"/>
       <w:r>
         <w:t xml:space="preserve">PXE standard</w:t>
@@ -3721,7 +3721,7 @@
       <w:pPr>
         <w:pStyle w:val="Heading3"/>
       </w:pPr>
-      <w:bookmarkStart w:id="61" w:name="ipxe"/>
+      <w:bookmarkStart w:id="61" w:name="sec:ipxe"/>
       <w:bookmarkEnd w:id="61"/>
       <w:r>
         <w:t xml:space="preserve">iPXE</w:t>
@@ -3774,7 +3774,7 @@
       <w:pPr>
         <w:pStyle w:val="Heading3"/>
       </w:pPr>
-      <w:bookmarkStart w:id="62" w:name="ipxe-as-a-shell"/>
+      <w:bookmarkStart w:id="62" w:name="sec:ipxe-as-a-shell"/>
       <w:bookmarkEnd w:id="62"/>
       <w:r>
         <w:t xml:space="preserve">iPXE as a shell</w:t>
@@ -3920,7 +3920,7 @@
       <w:pPr>
         <w:pStyle w:val="Heading3"/>
       </w:pPr>
-      <w:bookmarkStart w:id="64" w:name="matchbox"/>
+      <w:bookmarkStart w:id="64" w:name="sec:matchbox"/>
       <w:bookmarkEnd w:id="64"/>
       <w:r>
         <w:t xml:space="preserve">Matchbox</w:t>
@@ -4185,7 +4185,7 @@
       <w:pPr>
         <w:pStyle w:val="Heading2"/>
       </w:pPr>
-      <w:bookmarkStart w:id="65" w:name="coreos"/>
+      <w:bookmarkStart w:id="65" w:name="sec:coreos"/>
       <w:bookmarkEnd w:id="65"/>
       <w:r>
         <w:t xml:space="preserve">CoreOS</w:t>
@@ -4206,7 +4206,7 @@
       <w:pPr>
         <w:pStyle w:val="Heading3"/>
       </w:pPr>
-      <w:bookmarkStart w:id="66" w:name="what-is-it"/>
+      <w:bookmarkStart w:id="66" w:name="sec:what-is-it"/>
       <w:bookmarkEnd w:id="66"/>
       <w:r>
         <w:t xml:space="preserve">What is it?</w:t>
@@ -4244,7 +4244,7 @@
       <w:pPr>
         <w:pStyle w:val="Heading3"/>
       </w:pPr>
-      <w:bookmarkStart w:id="67" w:name="special-features-of-coreos"/>
+      <w:bookmarkStart w:id="67" w:name="sec:special-features-of-coreos"/>
       <w:bookmarkEnd w:id="67"/>
       <w:r>
         <w:t xml:space="preserve">Special features of CoreOS</w:t>
@@ -4362,7 +4362,7 @@
       <w:pPr>
         <w:pStyle w:val="Heading3"/>
       </w:pPr>
-      <w:bookmarkStart w:id="68" w:name="ignition"/>
+      <w:bookmarkStart w:id="68" w:name="sec:ignition"/>
       <w:bookmarkEnd w:id="68"/>
       <w:r>
         <w:t xml:space="preserve">Ignition</w:t>
@@ -4491,7 +4491,7 @@
       <w:pPr>
         <w:pStyle w:val="Heading3"/>
       </w:pPr>
-      <w:bookmarkStart w:id="70" w:name="supported-platforms"/>
+      <w:bookmarkStart w:id="70" w:name="sec:supported-platforms"/>
       <w:bookmarkEnd w:id="70"/>
       <w:r>
         <w:t xml:space="preserve">Supported platforms</w:t>
@@ -4545,7 +4545,7 @@
       <w:pPr>
         <w:pStyle w:val="Heading1"/>
       </w:pPr>
-      <w:bookmarkStart w:id="72" w:name="notes-on-implementing"/>
+      <w:bookmarkStart w:id="72" w:name="sec:notes-on-implementing"/>
       <w:bookmarkEnd w:id="72"/>
       <w:r>
         <w:t xml:space="preserve">Notes on implementing</w:t>
@@ -4555,7 +4555,7 @@
       <w:pPr>
         <w:pStyle w:val="Heading2"/>
       </w:pPr>
-      <w:bookmarkStart w:id="73" w:name="trying-minikube-on-windows"/>
+      <w:bookmarkStart w:id="73" w:name="sec:trying-minikube-on-windows"/>
       <w:bookmarkEnd w:id="73"/>
       <w:r>
         <w:t xml:space="preserve">Trying minikube on Windows</w:t>
@@ -4569,7 +4569,7 @@
         <w:rPr>
           <w:i/>
         </w:rPr>
-        <w:t xml:space="preserve">(Section by )</w:t>
+        <w:t xml:space="preserve">(Section by Boris Kirikov)</w:t>
       </w:r>
     </w:p>
     <w:p>
@@ -4577,15 +4577,477 @@
         <w:pStyle w:val="BodyText"/>
       </w:pPr>
       <w:r>
-        <w:t xml:space="preserve">…</w:t>
+        <w:t xml:space="preserve">Minikube is kubernetes distribution that can run locally on developers laptop. It can run on top of any type of host OS because uses VM as a node.</w:t>
+      </w:r>
+      <w:r>
+        <w:t xml:space="preserve"> </w:t>
+      </w:r>
+      <w:r>
+        <w:t xml:space="preserve">This is the easiest way to get some hands-on experience with kubernetes, so we decided to start with installing minikube on Windows and trying some</w:t>
+      </w:r>
+      <w:r>
+        <w:t xml:space="preserve"> </w:t>
+      </w:r>
+      <w:r>
+        <w:t xml:space="preserve">basic things.</w:t>
+      </w:r>
+    </w:p>
+    <w:p>
+      <w:pPr>
+        <w:pStyle w:val="Heading3"/>
+      </w:pPr>
+      <w:bookmarkStart w:id="74" w:name="sec:installation-in-mb316"/>
+      <w:bookmarkEnd w:id="74"/>
+      <w:r>
+        <w:t xml:space="preserve">Installation (in MB316)</w:t>
+      </w:r>
+    </w:p>
+    <w:p>
+      <w:pPr>
+        <w:pStyle w:val="Compact"/>
+        <w:numPr>
+          <w:numId w:val="1020"/>
+          <w:ilvl w:val="0"/>
+        </w:numPr>
+      </w:pPr>
+      <w:r>
+        <w:t xml:space="preserve">Login as local administrator (Username:</w:t>
+      </w:r>
+      <w:r>
+        <w:t xml:space="preserve"> </w:t>
+      </w:r>
+      <w:r>
+        <w:rPr>
+          <w:rStyle w:val="VerbatimChar"/>
+        </w:rPr>
+        <w:t xml:space="preserve">cisco</w:t>
+      </w:r>
+      <w:r>
+        <w:t xml:space="preserve">)</w:t>
+      </w:r>
+    </w:p>
+    <w:p>
+      <w:pPr>
+        <w:pStyle w:val="Compact"/>
+        <w:numPr>
+          <w:numId w:val="1020"/>
+          <w:ilvl w:val="0"/>
+        </w:numPr>
+      </w:pPr>
+      <w:r>
+        <w:t xml:space="preserve">From</w:t>
+      </w:r>
+      <w:r>
+        <w:t xml:space="preserve"> </w:t>
+      </w:r>
+      <w:r>
+        <w:rPr>
+          <w:rStyle w:val="VerbatimChar"/>
+        </w:rPr>
+        <w:t xml:space="preserve">Win + X</w:t>
+      </w:r>
+      <w:r>
+        <w:t xml:space="preserve"> </w:t>
+      </w:r>
+      <w:r>
+        <w:t xml:space="preserve">open Control Panel, Programs, Turn Windows features on and off</w:t>
+      </w:r>
+    </w:p>
+    <w:p>
+      <w:pPr>
+        <w:pStyle w:val="Compact"/>
+        <w:numPr>
+          <w:numId w:val="1020"/>
+          <w:ilvl w:val="0"/>
+        </w:numPr>
+      </w:pPr>
+      <w:r>
+        <w:t xml:space="preserve">Enable Hyper-V platform</w:t>
+      </w:r>
+    </w:p>
+    <w:p>
+      <w:pPr>
+        <w:pStyle w:val="Compact"/>
+        <w:numPr>
+          <w:numId w:val="1020"/>
+          <w:ilvl w:val="0"/>
+        </w:numPr>
+      </w:pPr>
+      <w:r>
+        <w:t xml:space="preserve">After feature is enabled, reboot the desktop (should reboot twice)</w:t>
+      </w:r>
+    </w:p>
+    <w:p>
+      <w:pPr>
+        <w:pStyle w:val="Compact"/>
+        <w:numPr>
+          <w:numId w:val="1020"/>
+          <w:ilvl w:val="0"/>
+        </w:numPr>
+      </w:pPr>
+      <w:r>
+        <w:t xml:space="preserve">Check from control panel that feature is enabled</w:t>
+      </w:r>
+    </w:p>
+    <w:p>
+      <w:pPr>
+        <w:pStyle w:val="Compact"/>
+        <w:numPr>
+          <w:numId w:val="1020"/>
+          <w:ilvl w:val="0"/>
+        </w:numPr>
+      </w:pPr>
+      <w:r>
+        <w:t xml:space="preserve">From start menu launch Hyper-V Manager and connect to local machineto verify Hyper-V platform is running</w:t>
+      </w:r>
+    </w:p>
+    <w:p>
+      <w:pPr>
+        <w:pStyle w:val="Compact"/>
+        <w:numPr>
+          <w:numId w:val="1020"/>
+          <w:ilvl w:val="0"/>
+        </w:numPr>
+      </w:pPr>
+      <w:r>
+        <w:t xml:space="preserve">Open Virtual Switch Manager and Create Private Switch (use name sw1, Connection: External network)</w:t>
+      </w:r>
+    </w:p>
+    <w:p>
+      <w:pPr>
+        <w:pStyle w:val="Compact"/>
+        <w:numPr>
+          <w:numId w:val="1020"/>
+          <w:ilvl w:val="0"/>
+        </w:numPr>
+      </w:pPr>
+      <w:r>
+        <w:t xml:space="preserve">Download</w:t>
+      </w:r>
+      <w:r>
+        <w:t xml:space="preserve"> </w:t>
+      </w:r>
+      <w:hyperlink r:id="rId75">
+        <w:r>
+          <w:rPr>
+            <w:rStyle w:val="Hyperlink"/>
+          </w:rPr>
+          <w:t xml:space="preserve">minikube binary</w:t>
+        </w:r>
+      </w:hyperlink>
+    </w:p>
+    <w:p>
+      <w:pPr>
+        <w:pStyle w:val="Compact"/>
+        <w:numPr>
+          <w:numId w:val="1020"/>
+          <w:ilvl w:val="0"/>
+        </w:numPr>
+      </w:pPr>
+      <w:r>
+        <w:t xml:space="preserve">Also download</w:t>
+      </w:r>
+      <w:r>
+        <w:t xml:space="preserve"> </w:t>
+      </w:r>
+      <w:hyperlink r:id="rId76">
+        <w:r>
+          <w:rPr>
+            <w:rStyle w:val="Hyperlink"/>
+          </w:rPr>
+          <w:t xml:space="preserve">kubectl utility</w:t>
+        </w:r>
+      </w:hyperlink>
+    </w:p>
+    <w:p>
+      <w:pPr>
+        <w:pStyle w:val="Compact"/>
+        <w:numPr>
+          <w:numId w:val="1020"/>
+          <w:ilvl w:val="0"/>
+        </w:numPr>
+      </w:pPr>
+      <w:r>
+        <w:t xml:space="preserve">Run cmd/powershell as admin and CD to directory with binaries</w:t>
+      </w:r>
+    </w:p>
+    <w:p>
+      <w:pPr>
+        <w:pStyle w:val="Compact"/>
+        <w:numPr>
+          <w:numId w:val="1020"/>
+          <w:ilvl w:val="0"/>
+        </w:numPr>
+      </w:pPr>
+      <w:r>
+        <w:t xml:space="preserve">Run</w:t>
+      </w:r>
+      <w:r>
+        <w:t xml:space="preserve"> </w:t>
+      </w:r>
+      <w:r>
+        <w:rPr>
+          <w:rStyle w:val="VerbatimChar"/>
+        </w:rPr>
+        <w:t xml:space="preserve">.\minikube.exe start --vm-driver=hyperv --hyperv-virtual-switch=sw1 --insecure-registry localhost:5000</w:t>
+      </w:r>
+      <w:r>
+        <w:t xml:space="preserve"> </w:t>
+      </w:r>
+      <w:r>
+        <w:t xml:space="preserve">and wait while it starts</w:t>
+      </w:r>
+    </w:p>
+    <w:p>
+      <w:pPr>
+        <w:pStyle w:val="Compact"/>
+        <w:numPr>
+          <w:numId w:val="1020"/>
+          <w:ilvl w:val="0"/>
+        </w:numPr>
+      </w:pPr>
+      <w:r>
+        <w:t xml:space="preserve">Use</w:t>
+      </w:r>
+      <w:r>
+        <w:t xml:space="preserve"> </w:t>
+      </w:r>
+      <w:r>
+        <w:rPr>
+          <w:rStyle w:val="VerbatimChar"/>
+        </w:rPr>
+        <w:t xml:space="preserve">.\minikube.exe dashboard</w:t>
+      </w:r>
+      <w:r>
+        <w:t xml:space="preserve"> </w:t>
+      </w:r>
+      <w:r>
+        <w:t xml:space="preserve">to access k8s web dashboard</w:t>
+      </w:r>
+    </w:p>
+    <w:p>
+      <w:pPr>
+        <w:pStyle w:val="Compact"/>
+        <w:numPr>
+          <w:numId w:val="1020"/>
+          <w:ilvl w:val="0"/>
+        </w:numPr>
+      </w:pPr>
+      <w:r>
+        <w:t xml:space="preserve">Use</w:t>
+      </w:r>
+      <w:r>
+        <w:t xml:space="preserve"> </w:t>
+      </w:r>
+      <w:r>
+        <w:rPr>
+          <w:rStyle w:val="VerbatimChar"/>
+        </w:rPr>
+        <w:t xml:space="preserve">.\kubectl.exe</w:t>
+      </w:r>
+      <w:r>
+        <w:t xml:space="preserve"> </w:t>
+      </w:r>
+      <w:r>
+        <w:t xml:space="preserve">to control cluster from command line</w:t>
+      </w:r>
+    </w:p>
+    <w:p>
+      <w:pPr>
+        <w:pStyle w:val="Compact"/>
+        <w:numPr>
+          <w:numId w:val="1020"/>
+          <w:ilvl w:val="0"/>
+        </w:numPr>
+      </w:pPr>
+      <w:r>
+        <w:t xml:space="preserve">Cluster is ready for testing</w:t>
+      </w:r>
+    </w:p>
+    <w:p>
+      <w:pPr>
+        <w:pStyle w:val="Heading3"/>
+      </w:pPr>
+      <w:bookmarkStart w:id="77" w:name="sec:deploy-some-container"/>
+      <w:bookmarkEnd w:id="77"/>
+      <w:r>
+        <w:t xml:space="preserve">Deploy some container</w:t>
+      </w:r>
+    </w:p>
+    <w:p>
+      <w:pPr>
+        <w:pStyle w:val="FirstParagraph"/>
+      </w:pPr>
+      <w:r>
+        <w:t xml:space="preserve">Let’s deploy Keycloak container as example of using k8s deploy.</w:t>
+      </w:r>
+    </w:p>
+    <w:p>
+      <w:pPr>
+        <w:pStyle w:val="BodyText"/>
+      </w:pPr>
+      <w:r>
+        <w:t xml:space="preserve">There are several ways of doing it:</w:t>
+      </w:r>
+    </w:p>
+    <w:p>
+      <w:pPr>
+        <w:pStyle w:val="Compact"/>
+        <w:numPr>
+          <w:numId w:val="1021"/>
+          <w:ilvl w:val="0"/>
+        </w:numPr>
+      </w:pPr>
+      <w:r>
+        <w:t xml:space="preserve">from web dashboard (press plus button, enter name, container, and variables)</w:t>
+      </w:r>
+    </w:p>
+    <w:p>
+      <w:pPr>
+        <w:pStyle w:val="Compact"/>
+        <w:numPr>
+          <w:numId w:val="1021"/>
+          <w:ilvl w:val="0"/>
+        </w:numPr>
+      </w:pPr>
+      <w:r>
+        <w:t xml:space="preserve">from kubectl command</w:t>
+      </w:r>
+    </w:p>
+    <w:p>
+      <w:pPr>
+        <w:pStyle w:val="Compact"/>
+        <w:numPr>
+          <w:numId w:val="1021"/>
+          <w:ilvl w:val="0"/>
+        </w:numPr>
+      </w:pPr>
+      <w:r>
+        <w:t xml:space="preserve">from YAML/JSON file describing deployment</w:t>
+      </w:r>
+    </w:p>
+    <w:p>
+      <w:pPr>
+        <w:pStyle w:val="FirstParagraph"/>
+      </w:pPr>
+      <w:r>
+        <w:t xml:space="preserve">Let’s do it using CLI:</w:t>
+      </w:r>
+    </w:p>
+    <w:p>
+      <w:pPr>
+        <w:pStyle w:val="Compact"/>
+        <w:numPr>
+          <w:numId w:val="1022"/>
+          <w:ilvl w:val="0"/>
+        </w:numPr>
+      </w:pPr>
+      <w:r>
+        <w:rPr>
+          <w:rStyle w:val="VerbatimChar"/>
+        </w:rPr>
+        <w:t xml:space="preserve">.\kubectl.exe run keycloak-test --image=jboss/keycloak --port=8080 --env="KEYCLOAK_USER=admin" --env="KEYCLOAK_PASSWORD=admin"</w:t>
+      </w:r>
+    </w:p>
+    <w:p>
+      <w:pPr>
+        <w:pStyle w:val="Compact"/>
+        <w:numPr>
+          <w:numId w:val="1022"/>
+          <w:ilvl w:val="0"/>
+        </w:numPr>
+      </w:pPr>
+      <w:r>
+        <w:t xml:space="preserve">Now docker container</w:t>
+      </w:r>
+      <w:r>
+        <w:t xml:space="preserve"> </w:t>
+      </w:r>
+      <w:r>
+        <w:rPr>
+          <w:rStyle w:val="VerbatimChar"/>
+        </w:rPr>
+        <w:t xml:space="preserve">jboss/keycloak</w:t>
+      </w:r>
+      <w:r>
+        <w:t xml:space="preserve"> </w:t>
+      </w:r>
+      <w:r>
+        <w:t xml:space="preserve">is running in cluster, but to access it’s web interface we need to define service</w:t>
+      </w:r>
+    </w:p>
+    <w:p>
+      <w:pPr>
+        <w:pStyle w:val="Compact"/>
+        <w:numPr>
+          <w:numId w:val="1022"/>
+          <w:ilvl w:val="0"/>
+        </w:numPr>
+      </w:pPr>
+      <w:r>
+        <w:rPr>
+          <w:rStyle w:val="VerbatimChar"/>
+        </w:rPr>
+        <w:t xml:space="preserve">.\kubectl.exe expose deployment keycloak-test --type=NodePort</w:t>
+      </w:r>
+      <w:r>
+        <w:t xml:space="preserve"> </w:t>
+      </w:r>
+      <w:r>
+        <w:t xml:space="preserve">exposes port of deployment to node</w:t>
+      </w:r>
+    </w:p>
+    <w:p>
+      <w:pPr>
+        <w:pStyle w:val="Compact"/>
+        <w:numPr>
+          <w:numId w:val="1022"/>
+          <w:ilvl w:val="0"/>
+        </w:numPr>
+      </w:pPr>
+      <w:r>
+        <w:rPr>
+          <w:rStyle w:val="VerbatimChar"/>
+        </w:rPr>
+        <w:t xml:space="preserve">.\minikube.exe service keycloak-test --url</w:t>
+      </w:r>
+      <w:r>
+        <w:t xml:space="preserve"> </w:t>
+      </w:r>
+      <w:r>
+        <w:t xml:space="preserve">shows dashboard url</w:t>
+      </w:r>
+    </w:p>
+    <w:p>
+      <w:pPr>
+        <w:pStyle w:val="Compact"/>
+        <w:numPr>
+          <w:numId w:val="1022"/>
+          <w:ilvl w:val="0"/>
+        </w:numPr>
+      </w:pPr>
+      <w:r>
+        <w:t xml:space="preserve">Open it in browser, login as</w:t>
+      </w:r>
+      <w:r>
+        <w:t xml:space="preserve"> </w:t>
+      </w:r>
+      <w:r>
+        <w:rPr>
+          <w:rStyle w:val="VerbatimChar"/>
+        </w:rPr>
+        <w:t xml:space="preserve">admin:admin</w:t>
+      </w:r>
+      <w:r>
+        <w:t xml:space="preserve">, keycloak is ready</w:t>
       </w:r>
     </w:p>
     <w:p>
       <w:pPr>
         <w:pStyle w:val="Heading2"/>
       </w:pPr>
-      <w:bookmarkStart w:id="74" w:name="starting-matchbox-on-windows-host"/>
-      <w:bookmarkEnd w:id="74"/>
+      <w:bookmarkStart w:id="78" w:name="sec:starting-matchbox-on-windows-host"/>
+      <w:bookmarkEnd w:id="78"/>
       <w:r>
         <w:t xml:space="preserve">Starting matchbox on Windows host</w:t>
       </w:r>
@@ -4598,15 +5060,23 @@
         <w:rPr>
           <w:i/>
         </w:rPr>
-        <w:t xml:space="preserve">(Section by )</w:t>
+        <w:t xml:space="preserve">(Section by Boris Kirikov)</w:t>
+      </w:r>
+    </w:p>
+    <w:p>
+      <w:pPr>
+        <w:pStyle w:val="BodyText"/>
+      </w:pPr>
+      <w:r>
+        <w:t xml:space="preserve">It is recommended to use matchbox and dnsmasq as containers (later it can even run on k8s cluster providing configurations for new machines).</w:t>
       </w:r>
     </w:p>
     <w:p>
       <w:pPr>
         <w:pStyle w:val="Heading3"/>
       </w:pPr>
-      <w:bookmarkStart w:id="75" w:name="why-can-not-use-native-docker"/>
-      <w:bookmarkEnd w:id="75"/>
+      <w:bookmarkStart w:id="79" w:name="sec:why-can-not-use-native-docker"/>
+      <w:bookmarkEnd w:id="79"/>
       <w:r>
         <w:t xml:space="preserve">Why can not use native Docker</w:t>
       </w:r>
@@ -4616,22 +5086,602 @@
         <w:pStyle w:val="FirstParagraph"/>
       </w:pPr>
       <w:r>
-        <w:t xml:space="preserve">…</w:t>
+        <w:t xml:space="preserve">Our first attempt was to use native windows docker for running these containers. Windows docker is a native application, but applications still need linux kernel.</w:t>
+      </w:r>
+      <w:r>
+        <w:t xml:space="preserve"> </w:t>
+      </w:r>
+      <w:r>
+        <w:t xml:space="preserve">That kernel runs in virtual machine and the only supported provider is HyperV. Docker itself configures it: creates VM and virtual switch.</w:t>
+      </w:r>
+    </w:p>
+    <w:p>
+      <w:pPr>
+        <w:pStyle w:val="BodyText"/>
+      </w:pPr>
+      <w:r>
+        <w:t xml:space="preserve">Docker has it’s own mechanisms to expose services to outside (see sec. </w:t>
+      </w:r>
+      <w:hyperlink w:anchor="sec:docker-net">
+        <w:r>
+          <w:rPr>
+            <w:rStyle w:val="Hyperlink"/>
+          </w:rPr>
+          <w:t xml:space="preserve">2.1.9</w:t>
+        </w:r>
+      </w:hyperlink>
+      <w:r>
+        <w:t xml:space="preserve">), but not all of them are already supported on Windows.</w:t>
+      </w:r>
+      <w:r>
+        <w:t xml:space="preserve"> </w:t>
+      </w:r>
+      <w:r>
+        <w:t xml:space="preserve">The main problem is DHCP server can not work properly in docker container in Windows. Linux way to run it is</w:t>
+      </w:r>
+      <w:r>
+        <w:t xml:space="preserve"> </w:t>
+      </w:r>
+      <w:r>
+        <w:rPr>
+          <w:rStyle w:val="VerbatimChar"/>
+        </w:rPr>
+        <w:t xml:space="preserve">--cap-add=NET_ADMIN</w:t>
+      </w:r>
+      <w:r>
+        <w:t xml:space="preserve"> </w:t>
+      </w:r>
+      <w:r>
+        <w:t xml:space="preserve">option. Another solution</w:t>
+      </w:r>
+      <w:r>
+        <w:t xml:space="preserve"> </w:t>
+      </w:r>
+      <w:r>
+        <w:t xml:space="preserve">would be to expose the whole docker VM by changing virtual switch to external.</w:t>
+      </w:r>
+    </w:p>
+    <w:p>
+      <w:pPr>
+        <w:pStyle w:val="BodyText"/>
+      </w:pPr>
+      <w:r>
+        <w:t xml:space="preserve">The first way is not currently supported, the second breaks Docker’s internals.</w:t>
       </w:r>
     </w:p>
     <w:p>
       <w:pPr>
         <w:pStyle w:val="Heading3"/>
       </w:pPr>
-      <w:bookmarkStart w:id="76" w:name="section"/>
-      <w:bookmarkEnd w:id="76"/>
+      <w:bookmarkStart w:id="80" w:name="sec:vagrant-vbox"/>
+      <w:bookmarkEnd w:id="80"/>
+      <w:r>
+        <w:t xml:space="preserve">Vagrant + VBox</w:t>
+      </w:r>
+    </w:p>
+    <w:p>
+      <w:pPr>
+        <w:pStyle w:val="FirstParagraph"/>
+      </w:pPr>
+      <w:r>
+        <w:t xml:space="preserve">Vagrant is a powerfull development and testing tool for describing VM setups as configuration files. It supports a lot of VM and cloud providers.</w:t>
+      </w:r>
+      <w:r>
+        <w:t xml:space="preserve"> </w:t>
+      </w:r>
+      <w:r>
+        <w:t xml:space="preserve">VirtualBox is free, open source, simple and yet powerful and feature-rich VM provider. It works smoothly on Windows and is fully supported by Vagrant.</w:t>
+      </w:r>
+    </w:p>
+    <w:p>
+      <w:pPr>
+        <w:pStyle w:val="BodyText"/>
+      </w:pPr>
+      <w:r>
+        <w:rPr>
+          <w:b/>
+        </w:rPr>
+        <w:t xml:space="preserve">Note:</w:t>
+      </w:r>
+      <w:r>
+        <w:t xml:space="preserve"> </w:t>
+      </w:r>
+      <w:r>
+        <w:t xml:space="preserve">VirtualBox requires Hyper-V be turned off.</w:t>
+      </w:r>
+    </w:p>
+    <w:p>
+      <w:pPr>
+        <w:pStyle w:val="BodyText"/>
+      </w:pPr>
+      <w:r>
+        <w:t xml:space="preserve">Required software (Windows versions):</w:t>
+      </w:r>
+    </w:p>
+    <w:p>
+      <w:pPr>
+        <w:pStyle w:val="Compact"/>
+        <w:numPr>
+          <w:numId w:val="1023"/>
+          <w:ilvl w:val="0"/>
+        </w:numPr>
+      </w:pPr>
+      <w:r>
+        <w:rPr>
+          <w:b/>
+        </w:rPr>
+        <w:t xml:space="preserve">Vagrant</w:t>
+      </w:r>
+      <w:r>
+        <w:t xml:space="preserve"> </w:t>
+      </w:r>
+      <w:r>
+        <w:t xml:space="preserve">can be downloaded from</w:t>
+      </w:r>
+      <w:r>
+        <w:t xml:space="preserve"> </w:t>
+      </w:r>
+      <w:hyperlink r:id="rId81">
+        <w:r>
+          <w:rPr>
+            <w:rStyle w:val="Hyperlink"/>
+          </w:rPr>
+          <w:t xml:space="preserve">here</w:t>
+        </w:r>
+      </w:hyperlink>
+    </w:p>
+    <w:p>
+      <w:pPr>
+        <w:pStyle w:val="Compact"/>
+        <w:numPr>
+          <w:numId w:val="1023"/>
+          <w:ilvl w:val="0"/>
+        </w:numPr>
+      </w:pPr>
+      <w:r>
+        <w:rPr>
+          <w:b/>
+        </w:rPr>
+        <w:t xml:space="preserve">VirtualBox</w:t>
+      </w:r>
+      <w:r>
+        <w:t xml:space="preserve"> </w:t>
+      </w:r>
+      <w:r>
+        <w:t xml:space="preserve">can be downloaded from</w:t>
+      </w:r>
+      <w:r>
+        <w:t xml:space="preserve"> </w:t>
+      </w:r>
+      <w:hyperlink r:id="rId82">
+        <w:r>
+          <w:rPr>
+            <w:rStyle w:val="Hyperlink"/>
+          </w:rPr>
+          <w:t xml:space="preserve">here</w:t>
+        </w:r>
+      </w:hyperlink>
+    </w:p>
+    <w:p>
+      <w:pPr>
+        <w:pStyle w:val="FirstParagraph"/>
+      </w:pPr>
+      <w:r>
+        <w:t xml:space="preserve">This is the recommended configuration. Other host platforms (Linux, macOS) and virtualization providers (KVM, VMware) or cloud can be used.</w:t>
+      </w:r>
+    </w:p>
+    <w:p>
+      <w:pPr>
+        <w:pStyle w:val="BodyText"/>
+      </w:pPr>
+      <w:r>
+        <w:rPr>
+          <w:b/>
+        </w:rPr>
+        <w:t xml:space="preserve">Note:</w:t>
+      </w:r>
+      <w:r>
+        <w:t xml:space="preserve"> </w:t>
+      </w:r>
+      <w:r>
+        <w:t xml:space="preserve">With the latest version of Vagrant and VirtualBox for Windows there is a bug (newer vbox provides long path suffix itself), this can be fixed by</w:t>
+      </w:r>
+      <w:r>
+        <w:t xml:space="preserve"> </w:t>
+      </w:r>
+      <w:r>
+        <w:rPr>
+          <w:rStyle w:val="VerbatimChar"/>
+        </w:rPr>
+        <w:t xml:space="preserve">/lab_setup/platform.patch</w:t>
+      </w:r>
+      <w:r>
+        <w:t xml:space="preserve"> </w:t>
+      </w:r>
+      <w:r>
+        <w:t xml:space="preserve">(</w:t>
+      </w:r>
+      <w:r>
+        <w:rPr>
+          <w:rStyle w:val="VerbatimChar"/>
+        </w:rPr>
+        <w:t xml:space="preserve">/lab_setup/platform.cmd</w:t>
+      </w:r>
+      <w:r>
+        <w:t xml:space="preserve"> </w:t>
+      </w:r>
+      <w:r>
+        <w:t xml:space="preserve">applies this patch if</w:t>
+      </w:r>
+      <w:r>
+        <w:t xml:space="preserve"> </w:t>
+      </w:r>
+      <w:r>
+        <w:rPr>
+          <w:rStyle w:val="VerbatimChar"/>
+        </w:rPr>
+        <w:t xml:space="preserve">patch.exe</w:t>
+      </w:r>
+      <w:r>
+        <w:t xml:space="preserve"> </w:t>
+      </w:r>
+      <w:r>
+        <w:t xml:space="preserve">is in path).</w:t>
+      </w:r>
+    </w:p>
+    <w:p>
+      <w:pPr>
+        <w:pStyle w:val="BodyText"/>
+      </w:pPr>
+      <w:r>
+        <w:rPr>
+          <w:rStyle w:val="VerbatimChar"/>
+        </w:rPr>
+        <w:t xml:space="preserve">build.cmd</w:t>
+      </w:r>
+      <w:r>
+        <w:t xml:space="preserve"> </w:t>
+      </w:r>
+      <w:r>
+        <w:t xml:space="preserve">script also does several preparations before starting VM:</w:t>
+      </w:r>
+    </w:p>
+    <w:p>
+      <w:pPr>
+        <w:pStyle w:val="Compact"/>
+        <w:numPr>
+          <w:numId w:val="1024"/>
+          <w:ilvl w:val="0"/>
+        </w:numPr>
+      </w:pPr>
+      <w:r>
+        <w:t xml:space="preserve">using SSD for VMs can make everything work faster, so disk</w:t>
+      </w:r>
+      <w:r>
+        <w:t xml:space="preserve"> </w:t>
+      </w:r>
+      <w:r>
+        <w:rPr>
+          <w:rStyle w:val="VerbatimChar"/>
+        </w:rPr>
+        <w:t xml:space="preserve">S:</w:t>
+      </w:r>
+      <w:r>
+        <w:t xml:space="preserve"> </w:t>
+      </w:r>
+      <w:r>
+        <w:t xml:space="preserve">is used both to store VirtualBox VMs and CoreOS image</w:t>
+      </w:r>
+    </w:p>
+    <w:p>
+      <w:pPr>
+        <w:pStyle w:val="Compact"/>
+        <w:numPr>
+          <w:numId w:val="1024"/>
+          <w:ilvl w:val="0"/>
+        </w:numPr>
+      </w:pPr>
+      <w:r>
+        <w:t xml:space="preserve">if coreos image is present in project folder, it is coppied, otherwise it is downloaded in provisioning script</w:t>
+      </w:r>
+    </w:p>
+    <w:p>
+      <w:pPr>
+        <w:pStyle w:val="Compact"/>
+        <w:numPr>
+          <w:numId w:val="1024"/>
+          <w:ilvl w:val="0"/>
+        </w:numPr>
+      </w:pPr>
+      <w:r>
+        <w:t xml:space="preserve">VM uses bridge adapter. Script preconfigures adapter to be used as bridge. The same adapter should be set in</w:t>
+      </w:r>
+      <w:r>
+        <w:t xml:space="preserve"> </w:t>
+      </w:r>
+      <w:r>
+        <w:t xml:space="preserve">Vagrantfile, but VBox uses physical name, while netsh uses logical name. We are using CISCO adapter on matchbox host</w:t>
+      </w:r>
+    </w:p>
+    <w:p>
+      <w:pPr>
+        <w:pStyle w:val="FirstParagraph"/>
+      </w:pPr>
+      <w:r>
+        <w:t xml:space="preserve">Before starting vm, script asks to check that cable is connected to chosen adapter, otherwise vagrant can not bridge to it.</w:t>
+      </w:r>
+    </w:p>
+    <w:p>
+      <w:pPr>
+        <w:pStyle w:val="BodyText"/>
+      </w:pPr>
+      <w:r>
+        <w:t xml:space="preserve">We used cisco switch to build isolated network for our cluster. Configuration of switch can be found in</w:t>
+      </w:r>
+      <w:r>
+        <w:t xml:space="preserve"> </w:t>
+      </w:r>
+      <w:r>
+        <w:rPr>
+          <w:rStyle w:val="VerbatimChar"/>
+        </w:rPr>
+        <w:t xml:space="preserve">config/S1.txt</w:t>
+      </w:r>
+      <w:r>
+        <w:t xml:space="preserve">. It can be uploaded via serial connection</w:t>
+      </w:r>
+      <w:r>
+        <w:t xml:space="preserve"> </w:t>
+      </w:r>
+      <w:r>
+        <w:t xml:space="preserve">and suited many models of modern cisco switches.</w:t>
+      </w:r>
+    </w:p>
+    <w:p>
+      <w:pPr>
+        <w:pStyle w:val="BodyText"/>
+      </w:pPr>
+      <w:r>
+        <w:rPr>
+          <w:b/>
+        </w:rPr>
+        <w:t xml:space="preserve">Note:</w:t>
+      </w:r>
+      <w:r>
+        <w:t xml:space="preserve"> </w:t>
+      </w:r>
+      <w:r>
+        <w:t xml:space="preserve">WOL is only supported on Intel NICs on MB316 computers, that’s why we connected switch to general network (white cables) ports. Also changin boot order for</w:t>
+      </w:r>
+      <w:r>
+        <w:t xml:space="preserve"> </w:t>
+      </w:r>
+      <w:r>
+        <w:t xml:space="preserve">WOL is needed to boot it from network instead of HDD.</w:t>
+      </w:r>
+    </w:p>
+    <w:p>
+      <w:pPr>
+        <w:pStyle w:val="BodyText"/>
+      </w:pPr>
+      <w:r>
+        <w:t xml:space="preserve">After preparations script starts vagrant. The base box image is downloaded automaticly if it is not present, VM settings from Vagrant file are applied and machine is</w:t>
+      </w:r>
+      <w:r>
+        <w:t xml:space="preserve"> </w:t>
+      </w:r>
+      <w:r>
+        <w:t xml:space="preserve">booted. After that provisioning though shell script is started:</w:t>
+      </w:r>
+    </w:p>
+    <w:p>
+      <w:pPr>
+        <w:pStyle w:val="Compact"/>
+        <w:numPr>
+          <w:numId w:val="1025"/>
+          <w:ilvl w:val="0"/>
+        </w:numPr>
+      </w:pPr>
+      <w:r>
+        <w:t xml:space="preserve">Docker and NFS server are installed</w:t>
+      </w:r>
+    </w:p>
+    <w:p>
+      <w:pPr>
+        <w:pStyle w:val="Compact"/>
+        <w:numPr>
+          <w:numId w:val="1025"/>
+          <w:ilvl w:val="0"/>
+        </w:numPr>
+      </w:pPr>
+      <w:r>
+        <w:t xml:space="preserve">CoreOS image is downloaded if not present to folder mounted to SSD (</w:t>
+      </w:r>
+      <w:r>
+        <w:rPr>
+          <w:rStyle w:val="VerbatimChar"/>
+        </w:rPr>
+        <w:t xml:space="preserve">S:</w:t>
+      </w:r>
+      <w:r>
+        <w:t xml:space="preserve">)</w:t>
+      </w:r>
+    </w:p>
+    <w:p>
+      <w:pPr>
+        <w:pStyle w:val="Compact"/>
+        <w:numPr>
+          <w:numId w:val="1025"/>
+          <w:ilvl w:val="0"/>
+        </w:numPr>
+      </w:pPr>
+      <w:r>
+        <w:t xml:space="preserve">Docker matchbox and dnsmasq containers are downloaded</w:t>
+      </w:r>
+    </w:p>
+    <w:p>
+      <w:pPr>
+        <w:pStyle w:val="Compact"/>
+        <w:numPr>
+          <w:numId w:val="1025"/>
+          <w:ilvl w:val="0"/>
+        </w:numPr>
+      </w:pPr>
+      <w:r>
+        <w:t xml:space="preserve">Network (bridged) is configured staticly</w:t>
+      </w:r>
+    </w:p>
+    <w:p>
+      <w:pPr>
+        <w:pStyle w:val="Compact"/>
+        <w:numPr>
+          <w:numId w:val="1025"/>
+          <w:ilvl w:val="0"/>
+        </w:numPr>
+      </w:pPr>
+      <w:r>
+        <w:t xml:space="preserve">NAT is implemented with iptables (NAT is required because cluster nodes need internet connection to download docker and rkt images)</w:t>
+      </w:r>
+    </w:p>
+    <w:p>
+      <w:pPr>
+        <w:pStyle w:val="Compact"/>
+        <w:numPr>
+          <w:numId w:val="1025"/>
+          <w:ilvl w:val="0"/>
+        </w:numPr>
+      </w:pPr>
+      <w:r>
+        <w:t xml:space="preserve">NFS server is configured and started (NFS is required to provide cluster with some persistent storage, in production more complex and reliable solutions should be used)</w:t>
+      </w:r>
+    </w:p>
+    <w:p>
+      <w:pPr>
+        <w:pStyle w:val="FirstParagraph"/>
+      </w:pPr>
+      <w:r>
+        <w:t xml:space="preserve">If provision finished without errors, VM is ready and the next step is to run containers.</w:t>
+      </w:r>
+      <w:r>
+        <w:t xml:space="preserve"> </w:t>
+      </w:r>
+      <w:r>
+        <w:rPr>
+          <w:rStyle w:val="VerbatimChar"/>
+        </w:rPr>
+        <w:t xml:space="preserve">run.cmd</w:t>
+      </w:r>
+      <w:r>
+        <w:t xml:space="preserve"> </w:t>
+      </w:r>
+      <w:r>
+        <w:t xml:space="preserve">is used to run/restart both matchbox and dnsmasq with all required</w:t>
+      </w:r>
+      <w:r>
+        <w:t xml:space="preserve"> </w:t>
+      </w:r>
+      <w:r>
+        <w:t xml:space="preserve">parameters.</w:t>
+      </w:r>
+    </w:p>
+    <w:p>
+      <w:pPr>
+        <w:pStyle w:val="BodyText"/>
+      </w:pPr>
+      <w:r>
+        <w:t xml:space="preserve">The simple way to check if dnsmasq is running is to run</w:t>
+      </w:r>
+      <w:r>
+        <w:t xml:space="preserve"> </w:t>
+      </w:r>
+      <w:r>
+        <w:rPr>
+          <w:rStyle w:val="VerbatimChar"/>
+        </w:rPr>
+        <w:t xml:space="preserve">ipconfig /release CISCO</w:t>
+      </w:r>
+      <w:r>
+        <w:t xml:space="preserve"> </w:t>
+      </w:r>
+      <w:r>
+        <w:t xml:space="preserve">and</w:t>
+      </w:r>
+      <w:r>
+        <w:t xml:space="preserve"> </w:t>
+      </w:r>
+      <w:r>
+        <w:rPr>
+          <w:rStyle w:val="VerbatimChar"/>
+        </w:rPr>
+        <w:t xml:space="preserve">ipconfig /renew CISCO</w:t>
+      </w:r>
+      <w:r>
+        <w:t xml:space="preserve"> </w:t>
+      </w:r>
+      <w:r>
+        <w:t xml:space="preserve">on Windows host (where CISCO is the name of bridged adapter,</w:t>
+      </w:r>
+      <w:r>
+        <w:t xml:space="preserve"> </w:t>
+      </w:r>
+      <w:r>
+        <w:t xml:space="preserve">remember</w:t>
+      </w:r>
+      <w:r>
+        <w:t xml:space="preserve"> </w:t>
+      </w:r>
+      <w:r>
+        <w:rPr>
+          <w:rStyle w:val="VerbatimChar"/>
+        </w:rPr>
+        <w:t xml:space="preserve">build.cmd</w:t>
+      </w:r>
+      <w:r>
+        <w:t xml:space="preserve"> </w:t>
+      </w:r>
+      <w:r>
+        <w:t xml:space="preserve">set it to DHCP mode and now it should get DHCP lease from dnsmasq container). After that to check that matchbox is running,</w:t>
+      </w:r>
+      <w:r>
+        <w:t xml:space="preserve"> </w:t>
+      </w:r>
+      <w:r>
+        <w:rPr>
+          <w:rStyle w:val="VerbatimChar"/>
+        </w:rPr>
+        <w:t xml:space="preserve">curl</w:t>
+      </w:r>
+      <w:r>
+        <w:t xml:space="preserve"> </w:t>
+      </w:r>
+      <w:r>
+        <w:t xml:space="preserve">or open in</w:t>
+      </w:r>
+      <w:r>
+        <w:t xml:space="preserve"> </w:t>
+      </w:r>
+      <w:r>
+        <w:t xml:space="preserve">web browser</w:t>
+      </w:r>
+      <w:r>
+        <w:t xml:space="preserve"> </w:t>
+      </w:r>
+      <w:r>
+        <w:rPr>
+          <w:rStyle w:val="VerbatimChar"/>
+        </w:rPr>
+        <w:t xml:space="preserve">http://matchbox.example.com</w:t>
+      </w:r>
+      <w:r>
+        <w:t xml:space="preserve">.</w:t>
+      </w:r>
     </w:p>
     <w:p>
       <w:pPr>
         <w:pStyle w:val="Heading2"/>
       </w:pPr>
-      <w:bookmarkStart w:id="77" w:name="preparing-configs"/>
-      <w:bookmarkEnd w:id="77"/>
+      <w:bookmarkStart w:id="83" w:name="sec:preparing-configs"/>
+      <w:bookmarkEnd w:id="83"/>
       <w:r>
         <w:t xml:space="preserve">Preparing configs</w:t>
       </w:r>
@@ -4644,17 +5694,17 @@
         <w:rPr>
           <w:i/>
         </w:rPr>
-        <w:t xml:space="preserve">(Section by )</w:t>
+        <w:t xml:space="preserve">(Section by Volodymyr Lubenets)</w:t>
       </w:r>
     </w:p>
     <w:p>
       <w:pPr>
         <w:pStyle w:val="Heading3"/>
       </w:pPr>
-      <w:bookmarkStart w:id="78" w:name="lab-address-schema"/>
-      <w:bookmarkEnd w:id="78"/>
-      <w:r>
-        <w:t xml:space="preserve">Lab address schema</w:t>
+      <w:bookmarkStart w:id="84" w:name="sec:lab-address-and-naming-schema"/>
+      <w:bookmarkEnd w:id="84"/>
+      <w:r>
+        <w:t xml:space="preserve">Lab address and naming schema</w:t>
       </w:r>
     </w:p>
     <w:p>
@@ -4662,15 +5712,166 @@
         <w:pStyle w:val="FirstParagraph"/>
       </w:pPr>
       <w:r>
-        <w:t xml:space="preserve">…used ips/mask/MACs, dns records, node names etc</w:t>
+        <w:t xml:space="preserve">We have used pseudo-static IP addressing (IP addresses are predefined by mapping MAC to IP in the DHCP config).</w:t>
+      </w:r>
+    </w:p>
+    <w:p>
+      <w:pPr>
+        <w:pStyle w:val="BodyText"/>
+      </w:pPr>
+      <w:r>
+        <w:t xml:space="preserve">Here is the schema:</w:t>
+      </w:r>
+    </w:p>
+    <w:p>
+      <w:pPr>
+        <w:pStyle w:val="Compact"/>
+        <w:numPr>
+          <w:numId w:val="1026"/>
+          <w:ilvl w:val="0"/>
+        </w:numPr>
+      </w:pPr>
+      <w:r>
+        <w:t xml:space="preserve">Outer cluster network (physical NIC addresses of the machines) is 172.18.0.0/24.</w:t>
+      </w:r>
+    </w:p>
+    <w:p>
+      <w:pPr>
+        <w:pStyle w:val="Compact"/>
+        <w:numPr>
+          <w:numId w:val="1026"/>
+          <w:ilvl w:val="0"/>
+        </w:numPr>
+      </w:pPr>
+      <w:r>
+        <w:t xml:space="preserve">DNS/DHCP/Matchbox server (Vagrant VM) resides at 172.18.0.2</w:t>
+      </w:r>
+    </w:p>
+    <w:p>
+      <w:pPr>
+        <w:pStyle w:val="Compact"/>
+        <w:numPr>
+          <w:numId w:val="1026"/>
+          <w:ilvl w:val="0"/>
+        </w:numPr>
+      </w:pPr>
+      <w:r>
+        <w:t xml:space="preserve">Cluster nodes reside at range 172.18.0.21-24, addresses are given by MACs predefined in config (see the subsection</w:t>
+      </w:r>
+      <w:r>
+        <w:t xml:space="preserve"> </w:t>
+      </w:r>
+      <w:r>
+        <w:rPr>
+          <w:i/>
+        </w:rPr>
+        <w:t xml:space="preserve">“</w:t>
+      </w:r>
+      <w:r>
+        <w:rPr>
+          <w:i/>
+        </w:rPr>
+        <w:t xml:space="preserve">Config generator utility</w:t>
+      </w:r>
+      <w:r>
+        <w:rPr>
+          <w:i/>
+        </w:rPr>
+        <w:t xml:space="preserve">”</w:t>
+      </w:r>
+      <w:r>
+        <w:t xml:space="preserve">).</w:t>
+      </w:r>
+    </w:p>
+    <w:p>
+      <w:pPr>
+        <w:pStyle w:val="Compact"/>
+        <w:numPr>
+          <w:numId w:val="1026"/>
+          <w:ilvl w:val="0"/>
+        </w:numPr>
+      </w:pPr>
+      <w:r>
+        <w:t xml:space="preserve">Test machines are assigned an address by DHCP from pool 172.18.0.50-172.18.0.254</w:t>
+      </w:r>
+    </w:p>
+    <w:p>
+      <w:pPr>
+        <w:pStyle w:val="FirstParagraph"/>
+      </w:pPr>
+      <w:r>
+        <w:t xml:space="preserve">DNS naming convention is %NODE_NAME%.example.com, specifically:</w:t>
+      </w:r>
+    </w:p>
+    <w:p>
+      <w:pPr>
+        <w:pStyle w:val="Compact"/>
+        <w:numPr>
+          <w:numId w:val="1027"/>
+          <w:ilvl w:val="0"/>
+        </w:numPr>
+      </w:pPr>
+      <w:r>
+        <w:t xml:space="preserve">%NODE_NAME% for the nodes is defined in main generator utility’s config.</w:t>
+      </w:r>
+      <w:r>
+        <w:br w:type="textWrapping"/>
+      </w:r>
+      <w:r>
+        <w:t xml:space="preserve">By convention, nodes are named nodeN, where N is an ascending number.</w:t>
+      </w:r>
+    </w:p>
+    <w:p>
+      <w:pPr>
+        <w:pStyle w:val="Compact"/>
+        <w:numPr>
+          <w:numId w:val="1027"/>
+          <w:ilvl w:val="0"/>
+        </w:numPr>
+      </w:pPr>
+      <w:r>
+        <w:t xml:space="preserve">matchbox.example.com is the address of the Matchbox server (vagrant VM).</w:t>
+      </w:r>
+    </w:p>
+    <w:p>
+      <w:pPr>
+        <w:pStyle w:val="Compact"/>
+        <w:numPr>
+          <w:numId w:val="1027"/>
+          <w:ilvl w:val="0"/>
+        </w:numPr>
+      </w:pPr>
+      <w:r>
+        <w:t xml:space="preserve">cluster.example.com is the alias for the master node record. By default master node is node1 (</w:t>
+      </w:r>
+      <w:r>
+        <w:rPr>
+          <w:i/>
+        </w:rPr>
+        <w:t xml:space="preserve">“</w:t>
+      </w:r>
+      <w:r>
+        <w:rPr>
+          <w:i/>
+        </w:rPr>
+        <w:t xml:space="preserve">Config generator utility</w:t>
+      </w:r>
+      <w:r>
+        <w:rPr>
+          <w:i/>
+        </w:rPr>
+        <w:t xml:space="preserve">”</w:t>
+      </w:r>
+      <w:r>
+        <w:t xml:space="preserve">), though the master directive can be assigned to any other node.</w:t>
       </w:r>
     </w:p>
     <w:p>
       <w:pPr>
         <w:pStyle w:val="Heading3"/>
       </w:pPr>
-      <w:bookmarkStart w:id="79" w:name="matchbox-configs-schema"/>
-      <w:bookmarkEnd w:id="79"/>
+      <w:bookmarkStart w:id="85" w:name="sec:matchbox-configs-schema"/>
+      <w:bookmarkEnd w:id="85"/>
       <w:r>
         <w:t xml:space="preserve">Matchbox configs schema</w:t>
       </w:r>
@@ -4680,36 +5881,590 @@
         <w:pStyle w:val="FirstParagraph"/>
       </w:pPr>
       <w:r>
-        <w:t xml:space="preserve">…how matchbox can build custom configs using profiles and groups…</w:t>
-      </w:r>
-      <w:r>
-        <w:t xml:space="preserve"> </w:t>
-      </w:r>
-      <w:r>
-        <w:t xml:space="preserve">…what is schema our configs: give</w:t>
-      </w:r>
-      <w:r>
-        <w:t xml:space="preserve"> </w:t>
-      </w:r>
-      <w:r>
-        <w:rPr>
-          <w:rStyle w:val="VerbatimChar"/>
-        </w:rPr>
-        <w:t xml:space="preserve">tree configs/</w:t>
-      </w:r>
-      <w:r>
-        <w:t xml:space="preserve"> </w:t>
-      </w:r>
-      <w:r>
-        <w:t xml:space="preserve">output and describe files and how they go together…</w:t>
+        <w:t xml:space="preserve">Matchbox is an utility to provide specific OS files and configurations by HTTP request. The use case is simple – if one wants to boot a number of machines by network (iPXE), each needs a unique config (at least, hostname and SSH keys to access it remotely, also k8s configuration data in our case).</w:t>
+      </w:r>
+    </w:p>
+    <w:p>
+      <w:pPr>
+        <w:pStyle w:val="BodyText"/>
+      </w:pPr>
+      <w:r>
+        <w:t xml:space="preserve">Below is the</w:t>
+      </w:r>
+      <w:r>
+        <w:t xml:space="preserve"> </w:t>
+      </w:r>
+      <w:r>
+        <w:rPr>
+          <w:rStyle w:val="VerbatimChar"/>
+        </w:rPr>
+        <w:t xml:space="preserve">tree config/</w:t>
+      </w:r>
+      <w:r>
+        <w:t xml:space="preserve"> </w:t>
+      </w:r>
+      <w:r>
+        <w:t xml:space="preserve">command output limited to only Matchbox-related configs.</w:t>
+      </w:r>
+    </w:p>
+    <w:p>
+      <w:pPr>
+        <w:pStyle w:val="SourceCode"/>
+      </w:pPr>
+      <w:r>
+        <w:rPr>
+          <w:rStyle w:val="VerbatimChar"/>
+        </w:rPr>
+        <w:t xml:space="preserve">config</w:t>
+      </w:r>
+      <w:r>
+        <w:br w:type="textWrapping"/>
+      </w:r>
+      <w:r>
+        <w:rPr>
+          <w:rStyle w:val="VerbatimChar"/>
+        </w:rPr>
+        <w:t xml:space="preserve">├── assets</w:t>
+      </w:r>
+      <w:r>
+        <w:br w:type="textWrapping"/>
+      </w:r>
+      <w:r>
+        <w:rPr>
+          <w:rStyle w:val="VerbatimChar"/>
+        </w:rPr>
+        <w:t xml:space="preserve">│   ├── coreos</w:t>
+      </w:r>
+      <w:r>
+        <w:br w:type="textWrapping"/>
+      </w:r>
+      <w:r>
+        <w:rPr>
+          <w:rStyle w:val="VerbatimChar"/>
+        </w:rPr>
+        <w:t xml:space="preserve">│   │   └── 1235.9.0</w:t>
+      </w:r>
+      <w:r>
+        <w:br w:type="textWrapping"/>
+      </w:r>
+      <w:r>
+        <w:rPr>
+          <w:rStyle w:val="VerbatimChar"/>
+        </w:rPr>
+        <w:t xml:space="preserve">│   │       ├── coreos_production_pxe.vmlinuz</w:t>
+      </w:r>
+      <w:r>
+        <w:br w:type="textWrapping"/>
+      </w:r>
+      <w:r>
+        <w:rPr>
+          <w:rStyle w:val="VerbatimChar"/>
+        </w:rPr>
+        <w:t xml:space="preserve">│   │       └── coreos_production_pxe_image.cpio.gz</w:t>
+      </w:r>
+      <w:r>
+        <w:br w:type="textWrapping"/>
+      </w:r>
+      <w:r>
+        <w:rPr>
+          <w:rStyle w:val="VerbatimChar"/>
+        </w:rPr>
+        <w:t xml:space="preserve">│   └── tls</w:t>
+      </w:r>
+      <w:r>
+        <w:br w:type="textWrapping"/>
+      </w:r>
+      <w:r>
+        <w:rPr>
+          <w:rStyle w:val="VerbatimChar"/>
+        </w:rPr>
+        <w:t xml:space="preserve">│       ├── admin.csr</w:t>
+      </w:r>
+      <w:r>
+        <w:br w:type="textWrapping"/>
+      </w:r>
+      <w:r>
+        <w:rPr>
+          <w:rStyle w:val="VerbatimChar"/>
+        </w:rPr>
+        <w:t xml:space="preserve">│       ├── admin-key.pem</w:t>
+      </w:r>
+      <w:r>
+        <w:br w:type="textWrapping"/>
+      </w:r>
+      <w:r>
+        <w:rPr>
+          <w:rStyle w:val="VerbatimChar"/>
+        </w:rPr>
+        <w:t xml:space="preserve">│       ├── admin.pem</w:t>
+      </w:r>
+      <w:r>
+        <w:br w:type="textWrapping"/>
+      </w:r>
+      <w:r>
+        <w:rPr>
+          <w:rStyle w:val="VerbatimChar"/>
+        </w:rPr>
+        <w:t xml:space="preserve">│       ├── admin-req.cnf</w:t>
+      </w:r>
+      <w:r>
+        <w:br w:type="textWrapping"/>
+      </w:r>
+      <w:r>
+        <w:rPr>
+          <w:rStyle w:val="VerbatimChar"/>
+        </w:rPr>
+        <w:t xml:space="preserve">│       ├── apiserver.csr</w:t>
+      </w:r>
+      <w:r>
+        <w:br w:type="textWrapping"/>
+      </w:r>
+      <w:r>
+        <w:rPr>
+          <w:rStyle w:val="VerbatimChar"/>
+        </w:rPr>
+        <w:t xml:space="preserve">│       ├── apiserver-key.pem</w:t>
+      </w:r>
+      <w:r>
+        <w:br w:type="textWrapping"/>
+      </w:r>
+      <w:r>
+        <w:rPr>
+          <w:rStyle w:val="VerbatimChar"/>
+        </w:rPr>
+        <w:t xml:space="preserve">│       ├── apiserver.pem</w:t>
+      </w:r>
+      <w:r>
+        <w:br w:type="textWrapping"/>
+      </w:r>
+      <w:r>
+        <w:rPr>
+          <w:rStyle w:val="VerbatimChar"/>
+        </w:rPr>
+        <w:t xml:space="preserve">│       ├── apiserver-req.cnf</w:t>
+      </w:r>
+      <w:r>
+        <w:br w:type="textWrapping"/>
+      </w:r>
+      <w:r>
+        <w:rPr>
+          <w:rStyle w:val="VerbatimChar"/>
+        </w:rPr>
+        <w:t xml:space="preserve">│       ├── ca-key.pem</w:t>
+      </w:r>
+      <w:r>
+        <w:br w:type="textWrapping"/>
+      </w:r>
+      <w:r>
+        <w:rPr>
+          <w:rStyle w:val="VerbatimChar"/>
+        </w:rPr>
+        <w:t xml:space="preserve">│       ├── ca.pem</w:t>
+      </w:r>
+      <w:r>
+        <w:br w:type="textWrapping"/>
+      </w:r>
+      <w:r>
+        <w:rPr>
+          <w:rStyle w:val="VerbatimChar"/>
+        </w:rPr>
+        <w:t xml:space="preserve">│       ├── kube-admin.tar</w:t>
+      </w:r>
+      <w:r>
+        <w:br w:type="textWrapping"/>
+      </w:r>
+      <w:r>
+        <w:rPr>
+          <w:rStyle w:val="VerbatimChar"/>
+        </w:rPr>
+        <w:t xml:space="preserve">│       ├── kube-apiserver.tar</w:t>
+      </w:r>
+      <w:r>
+        <w:br w:type="textWrapping"/>
+      </w:r>
+      <w:r>
+        <w:rPr>
+          <w:rStyle w:val="VerbatimChar"/>
+        </w:rPr>
+        <w:t xml:space="preserve">│       ├── kubeconfig</w:t>
+      </w:r>
+      <w:r>
+        <w:br w:type="textWrapping"/>
+      </w:r>
+      <w:r>
+        <w:rPr>
+          <w:rStyle w:val="VerbatimChar"/>
+        </w:rPr>
+        <w:t xml:space="preserve">│       ├── kube-worker.tar</w:t>
+      </w:r>
+      <w:r>
+        <w:br w:type="textWrapping"/>
+      </w:r>
+      <w:r>
+        <w:rPr>
+          <w:rStyle w:val="VerbatimChar"/>
+        </w:rPr>
+        <w:t xml:space="preserve">│       ├── worker.csr</w:t>
+      </w:r>
+      <w:r>
+        <w:br w:type="textWrapping"/>
+      </w:r>
+      <w:r>
+        <w:rPr>
+          <w:rStyle w:val="VerbatimChar"/>
+        </w:rPr>
+        <w:t xml:space="preserve">│       ├── worker-key.pem</w:t>
+      </w:r>
+      <w:r>
+        <w:br w:type="textWrapping"/>
+      </w:r>
+      <w:r>
+        <w:rPr>
+          <w:rStyle w:val="VerbatimChar"/>
+        </w:rPr>
+        <w:t xml:space="preserve">│       ├── worker.pem</w:t>
+      </w:r>
+      <w:r>
+        <w:br w:type="textWrapping"/>
+      </w:r>
+      <w:r>
+        <w:rPr>
+          <w:rStyle w:val="VerbatimChar"/>
+        </w:rPr>
+        <w:t xml:space="preserve">│       └── worker-req.cnf</w:t>
+      </w:r>
+      <w:r>
+        <w:br w:type="textWrapping"/>
+      </w:r>
+      <w:r>
+        <w:rPr>
+          <w:rStyle w:val="VerbatimChar"/>
+        </w:rPr>
+        <w:t xml:space="preserve">├── groups</w:t>
+      </w:r>
+      <w:r>
+        <w:br w:type="textWrapping"/>
+      </w:r>
+      <w:r>
+        <w:rPr>
+          <w:rStyle w:val="VerbatimChar"/>
+        </w:rPr>
+        <w:t xml:space="preserve">│   ├── node1.json</w:t>
+      </w:r>
+      <w:r>
+        <w:br w:type="textWrapping"/>
+      </w:r>
+      <w:r>
+        <w:rPr>
+          <w:rStyle w:val="VerbatimChar"/>
+        </w:rPr>
+        <w:t xml:space="preserve">│   ├── node2.json</w:t>
+      </w:r>
+      <w:r>
+        <w:br w:type="textWrapping"/>
+      </w:r>
+      <w:r>
+        <w:rPr>
+          <w:rStyle w:val="VerbatimChar"/>
+        </w:rPr>
+        <w:t xml:space="preserve">│   └── node3.json</w:t>
+      </w:r>
+      <w:r>
+        <w:br w:type="textWrapping"/>
+      </w:r>
+      <w:r>
+        <w:rPr>
+          <w:rStyle w:val="VerbatimChar"/>
+        </w:rPr>
+        <w:t xml:space="preserve">├── profiles</w:t>
+      </w:r>
+      <w:r>
+        <w:br w:type="textWrapping"/>
+      </w:r>
+      <w:r>
+        <w:rPr>
+          <w:rStyle w:val="VerbatimChar"/>
+        </w:rPr>
+        <w:t xml:space="preserve">│   ├── k8s-controller.json</w:t>
+      </w:r>
+      <w:r>
+        <w:br w:type="textWrapping"/>
+      </w:r>
+      <w:r>
+        <w:rPr>
+          <w:rStyle w:val="VerbatimChar"/>
+        </w:rPr>
+        <w:t xml:space="preserve">│   └── k8s-worker.json</w:t>
+      </w:r>
+      <w:r>
+        <w:br w:type="textWrapping"/>
+      </w:r>
+      <w:r>
+        <w:rPr>
+          <w:rStyle w:val="VerbatimChar"/>
+        </w:rPr>
+        <w:t xml:space="preserve">└── ignition</w:t>
+      </w:r>
+      <w:r>
+        <w:br w:type="textWrapping"/>
+      </w:r>
+      <w:r>
+        <w:rPr>
+          <w:rStyle w:val="VerbatimChar"/>
+        </w:rPr>
+        <w:t xml:space="preserve">    ├── k8s-controller.yaml</w:t>
+      </w:r>
+      <w:r>
+        <w:br w:type="textWrapping"/>
+      </w:r>
+      <w:r>
+        <w:rPr>
+          <w:rStyle w:val="VerbatimChar"/>
+        </w:rPr>
+        <w:t xml:space="preserve">    └── k8s-worker.yaml</w:t>
+      </w:r>
+    </w:p>
+    <w:p>
+      <w:pPr>
+        <w:pStyle w:val="FirstParagraph"/>
+      </w:pPr>
+      <w:r>
+        <w:t xml:space="preserve">In here, we can see five directories which are related to Matchbox. Let’s explain them with a list:</w:t>
+      </w:r>
+    </w:p>
+    <w:p>
+      <w:pPr>
+        <w:pStyle w:val="Compact"/>
+        <w:numPr>
+          <w:numId w:val="1028"/>
+          <w:ilvl w:val="0"/>
+        </w:numPr>
+      </w:pPr>
+      <w:r>
+        <w:t xml:space="preserve">/assets – the directory containing TLS certificates for the nodes to communicate inside the cluster securely and the coreOS images for the server to provide on request from booting machines</w:t>
+      </w:r>
+      <w:r>
+        <w:br w:type="textWrapping"/>
+      </w:r>
+    </w:p>
+    <w:p>
+      <w:pPr>
+        <w:pStyle w:val="Compact"/>
+        <w:numPr>
+          <w:numId w:val="1028"/>
+          <w:ilvl w:val="0"/>
+        </w:numPr>
+      </w:pPr>
+      <w:r>
+        <w:t xml:space="preserve">/groups – each nodeN file contains a profile link and the metadata. Metadata defines the environment variables needed for the etcd cluster to get running and share configuration among other machines (+ ssh keys to access the machine). There is the file for each node.</w:t>
+      </w:r>
+      <w:r>
+        <w:t xml:space="preserve"> </w:t>
+      </w:r>
+      <w:r>
+        <w:rPr>
+          <w:i/>
+        </w:rPr>
+        <w:t xml:space="preserve">Summary: MAC to profile mapping</w:t>
+      </w:r>
+      <w:r>
+        <w:br w:type="textWrapping"/>
+      </w:r>
+    </w:p>
+    <w:p>
+      <w:pPr>
+        <w:pStyle w:val="Compact"/>
+        <w:numPr>
+          <w:numId w:val="1028"/>
+          <w:ilvl w:val="0"/>
+        </w:numPr>
+      </w:pPr>
+      <w:r>
+        <w:t xml:space="preserve">/profiles – a profile defines which version of the coreOS (found in assets/coreos directory) to provide to the machine depending on its role. Other than that, the profile augments the image with the kernel parameter of the link where to get an</w:t>
+      </w:r>
+      <w:r>
+        <w:t xml:space="preserve"> </w:t>
+      </w:r>
+      <w:r>
+        <w:rPr>
+          <w:i/>
+        </w:rPr>
+        <w:t xml:space="preserve">“</w:t>
+      </w:r>
+      <w:r>
+        <w:rPr>
+          <w:i/>
+        </w:rPr>
+        <w:t xml:space="preserve">ignition config</w:t>
+      </w:r>
+      <w:r>
+        <w:rPr>
+          <w:i/>
+        </w:rPr>
+        <w:t xml:space="preserve">”</w:t>
+      </w:r>
+      <w:r>
+        <w:t xml:space="preserve">, which will be fetched and applied to the machine during booting process. Profiles are separated by roles in the cluster (here controller and worker nodes).</w:t>
+      </w:r>
+      <w:r>
+        <w:t xml:space="preserve"> </w:t>
+      </w:r>
+      <w:r>
+        <w:rPr>
+          <w:i/>
+        </w:rPr>
+        <w:t xml:space="preserve">Summary: profile to ignition config mapping</w:t>
+      </w:r>
+      <w:r>
+        <w:br w:type="textWrapping"/>
+      </w:r>
+    </w:p>
+    <w:p>
+      <w:pPr>
+        <w:pStyle w:val="Compact"/>
+        <w:numPr>
+          <w:numId w:val="1028"/>
+          <w:ilvl w:val="0"/>
+        </w:numPr>
+      </w:pPr>
+      <w:r>
+        <w:t xml:space="preserve">/ignition – the</w:t>
+      </w:r>
+      <w:r>
+        <w:t xml:space="preserve"> </w:t>
+      </w:r>
+      <w:r>
+        <w:rPr>
+          <w:i/>
+        </w:rPr>
+        <w:t xml:space="preserve">“</w:t>
+      </w:r>
+      <w:r>
+        <w:rPr>
+          <w:i/>
+        </w:rPr>
+        <w:t xml:space="preserve">Ignition configs</w:t>
+      </w:r>
+      <w:r>
+        <w:rPr>
+          <w:i/>
+        </w:rPr>
+        <w:t xml:space="preserve">”</w:t>
+      </w:r>
+      <w:r>
+        <w:t xml:space="preserve"> </w:t>
+      </w:r>
+      <w:r>
+        <w:t xml:space="preserve">are the boot time provisioning instrument. In here, it is possible to allocate storage for the system (i.e. ramdisk or HDD partition), download and launch needed services etc.</w:t>
+      </w:r>
+      <w:r>
+        <w:t xml:space="preserve"> </w:t>
+      </w:r>
+      <w:r>
+        <w:rPr>
+          <w:i/>
+        </w:rPr>
+        <w:t xml:space="preserve">Summary: boot-time provisioning file</w:t>
+      </w:r>
+    </w:p>
+    <w:p>
+      <w:pPr>
+        <w:pStyle w:val="FirstParagraph"/>
+      </w:pPr>
+      <w:r>
+        <w:t xml:space="preserve">One more time summary of the boot process:</w:t>
+      </w:r>
+    </w:p>
+    <w:p>
+      <w:pPr>
+        <w:pStyle w:val="Compact"/>
+        <w:numPr>
+          <w:numId w:val="1029"/>
+          <w:ilvl w:val="0"/>
+        </w:numPr>
+      </w:pPr>
+      <w:r>
+        <w:t xml:space="preserve">iPXE request the OS files</w:t>
+      </w:r>
+    </w:p>
+    <w:p>
+      <w:pPr>
+        <w:pStyle w:val="Compact"/>
+        <w:numPr>
+          <w:numId w:val="1029"/>
+          <w:ilvl w:val="0"/>
+        </w:numPr>
+      </w:pPr>
+      <w:r>
+        <w:t xml:space="preserve">Request contains MAC</w:t>
+      </w:r>
+    </w:p>
+    <w:p>
+      <w:pPr>
+        <w:pStyle w:val="Compact"/>
+        <w:numPr>
+          <w:numId w:val="1029"/>
+          <w:ilvl w:val="0"/>
+        </w:numPr>
+      </w:pPr>
+      <w:r>
+        <w:t xml:space="preserve">Matchbox finds the Group by MAC</w:t>
+      </w:r>
+    </w:p>
+    <w:p>
+      <w:pPr>
+        <w:pStyle w:val="Compact"/>
+        <w:numPr>
+          <w:numId w:val="1029"/>
+          <w:ilvl w:val="0"/>
+        </w:numPr>
+      </w:pPr>
+      <w:r>
+        <w:t xml:space="preserve">Matchbox finds Profile by Group</w:t>
+      </w:r>
+    </w:p>
+    <w:p>
+      <w:pPr>
+        <w:pStyle w:val="Compact"/>
+        <w:numPr>
+          <w:numId w:val="1029"/>
+          <w:ilvl w:val="0"/>
+        </w:numPr>
+      </w:pPr>
+      <w:r>
+        <w:t xml:space="preserve">Matchbox reads Ignition config name from the Profile and embeds the link to it as a kernel parameter to the image</w:t>
+      </w:r>
+    </w:p>
+    <w:p>
+      <w:pPr>
+        <w:pStyle w:val="Compact"/>
+        <w:numPr>
+          <w:numId w:val="1029"/>
+          <w:ilvl w:val="0"/>
+        </w:numPr>
+      </w:pPr>
+      <w:r>
+        <w:t xml:space="preserve">OS file is sent back to requesting machine</w:t>
+      </w:r>
+    </w:p>
+    <w:p>
+      <w:pPr>
+        <w:pStyle w:val="Compact"/>
+        <w:numPr>
+          <w:numId w:val="1029"/>
+          <w:ilvl w:val="0"/>
+        </w:numPr>
+      </w:pPr>
+      <w:r>
+        <w:t xml:space="preserve">At the boot time the ignition config is requested by the CoreOS from Matchbox</w:t>
       </w:r>
     </w:p>
     <w:p>
       <w:pPr>
         <w:pStyle w:val="Heading3"/>
       </w:pPr>
-      <w:bookmarkStart w:id="80" w:name="config-generator-utility"/>
-      <w:bookmarkEnd w:id="80"/>
+      <w:bookmarkStart w:id="86" w:name="sec:config-generator-utility"/>
+      <w:bookmarkEnd w:id="86"/>
       <w:r>
         <w:t xml:space="preserve">Config generator utility</w:t>
       </w:r>
@@ -4719,15 +6474,342 @@
         <w:pStyle w:val="FirstParagraph"/>
       </w:pPr>
       <w:r>
-        <w:t xml:space="preserve">…describe our tool for generating ip/MAC independent configs…</w:t>
+        <w:t xml:space="preserve">As there are only two roles of the nodes in the cluster (i.e. controller and worker roles), there is no need to write the specific configuration for all the machines. Though, the Group file is resolved by MAC address, along with the Metadata in it.</w:t>
+      </w:r>
+    </w:p>
+    <w:p>
+      <w:pPr>
+        <w:pStyle w:val="BodyText"/>
+      </w:pPr>
+      <w:r>
+        <w:t xml:space="preserve">So, the group files should be constructed based on domain name, IP, MAC and role of the node. The same situation is with the dnsmasq (DNS and DHCP) server – the node domain names should follow the naming convention.</w:t>
+      </w:r>
+    </w:p>
+    <w:p>
+      <w:pPr>
+        <w:pStyle w:val="BodyText"/>
+      </w:pPr>
+      <w:r>
+        <w:t xml:space="preserve">It has sense to locate this data in a simple json and make the whole config tree based on this data generated automatically.</w:t>
+      </w:r>
+    </w:p>
+    <w:p>
+      <w:pPr>
+        <w:pStyle w:val="BodyText"/>
+      </w:pPr>
+      <w:r>
+        <w:t xml:space="preserve">That is exactly what our script does. It uses the file below and the /templates directory to build the configs by utilizing python-jinja2 templating engine.</w:t>
+      </w:r>
+      <w:r>
+        <w:br w:type="textWrapping"/>
+      </w:r>
+      <w:r>
+        <w:t xml:space="preserve">The file depicts the default cluster addressing/naming schema and the directories containing ssh keys, group and dns config templates etc.</w:t>
+      </w:r>
+    </w:p>
+    <w:p>
+      <w:pPr>
+        <w:pStyle w:val="BodyText"/>
+      </w:pPr>
+      <w:r>
+        <w:rPr>
+          <w:b/>
+        </w:rPr>
+        <w:t xml:space="preserve">config.json</w:t>
+      </w:r>
+    </w:p>
+    <w:p>
+      <w:pPr>
+        <w:pStyle w:val="SourceCode"/>
+      </w:pPr>
+      <w:r>
+        <w:rPr>
+          <w:rStyle w:val="VerbatimChar"/>
+        </w:rPr>
+        <w:t xml:space="preserve">{</w:t>
+      </w:r>
+      <w:r>
+        <w:br w:type="textWrapping"/>
+      </w:r>
+      <w:r>
+        <w:rPr>
+          <w:rStyle w:val="VerbatimChar"/>
+        </w:rPr>
+        <w:t xml:space="preserve">  "hosts": [</w:t>
+      </w:r>
+      <w:r>
+        <w:br w:type="textWrapping"/>
+      </w:r>
+      <w:r>
+        <w:rPr>
+          <w:rStyle w:val="VerbatimChar"/>
+        </w:rPr>
+        <w:t xml:space="preserve">    {</w:t>
+      </w:r>
+      <w:r>
+        <w:br w:type="textWrapping"/>
+      </w:r>
+      <w:r>
+        <w:rPr>
+          <w:rStyle w:val="VerbatimChar"/>
+        </w:rPr>
+        <w:t xml:space="preserve">      "mac": "6c:3b:e5:37:cd:75",</w:t>
+      </w:r>
+      <w:r>
+        <w:br w:type="textWrapping"/>
+      </w:r>
+      <w:r>
+        <w:rPr>
+          <w:rStyle w:val="VerbatimChar"/>
+        </w:rPr>
+        <w:t xml:space="preserve">      "name": "node4",</w:t>
+      </w:r>
+      <w:r>
+        <w:br w:type="textWrapping"/>
+      </w:r>
+      <w:r>
+        <w:rPr>
+          <w:rStyle w:val="VerbatimChar"/>
+        </w:rPr>
+        <w:t xml:space="preserve">      "ip": "172.18.0.24",</w:t>
+      </w:r>
+      <w:r>
+        <w:br w:type="textWrapping"/>
+      </w:r>
+      <w:r>
+        <w:rPr>
+          <w:rStyle w:val="VerbatimChar"/>
+        </w:rPr>
+        <w:t xml:space="preserve">      "disabled": true</w:t>
+      </w:r>
+      <w:r>
+        <w:br w:type="textWrapping"/>
+      </w:r>
+      <w:r>
+        <w:rPr>
+          <w:rStyle w:val="VerbatimChar"/>
+        </w:rPr>
+        <w:t xml:space="preserve">    },</w:t>
+      </w:r>
+      <w:r>
+        <w:br w:type="textWrapping"/>
+      </w:r>
+      <w:r>
+        <w:rPr>
+          <w:rStyle w:val="VerbatimChar"/>
+        </w:rPr>
+        <w:t xml:space="preserve">    {</w:t>
+      </w:r>
+      <w:r>
+        <w:br w:type="textWrapping"/>
+      </w:r>
+      <w:r>
+        <w:rPr>
+          <w:rStyle w:val="VerbatimChar"/>
+        </w:rPr>
+        <w:t xml:space="preserve">      "mac": "6c:3b:e5:39:c5:aa",</w:t>
+      </w:r>
+      <w:r>
+        <w:br w:type="textWrapping"/>
+      </w:r>
+      <w:r>
+        <w:rPr>
+          <w:rStyle w:val="VerbatimChar"/>
+        </w:rPr>
+        <w:t xml:space="preserve">      "name": "node2",</w:t>
+      </w:r>
+      <w:r>
+        <w:br w:type="textWrapping"/>
+      </w:r>
+      <w:r>
+        <w:rPr>
+          <w:rStyle w:val="VerbatimChar"/>
+        </w:rPr>
+        <w:t xml:space="preserve">      "ip": "172.18.0.22"</w:t>
+      </w:r>
+      <w:r>
+        <w:br w:type="textWrapping"/>
+      </w:r>
+      <w:r>
+        <w:rPr>
+          <w:rStyle w:val="VerbatimChar"/>
+        </w:rPr>
+        <w:t xml:space="preserve">    },</w:t>
+      </w:r>
+      <w:r>
+        <w:br w:type="textWrapping"/>
+      </w:r>
+      <w:r>
+        <w:rPr>
+          <w:rStyle w:val="VerbatimChar"/>
+        </w:rPr>
+        <w:t xml:space="preserve">    {</w:t>
+      </w:r>
+      <w:r>
+        <w:br w:type="textWrapping"/>
+      </w:r>
+      <w:r>
+        <w:rPr>
+          <w:rStyle w:val="VerbatimChar"/>
+        </w:rPr>
+        <w:t xml:space="preserve">      "mac": "6c:3b:e5:37:cd:a8",</w:t>
+      </w:r>
+      <w:r>
+        <w:br w:type="textWrapping"/>
+      </w:r>
+      <w:r>
+        <w:rPr>
+          <w:rStyle w:val="VerbatimChar"/>
+        </w:rPr>
+        <w:t xml:space="preserve">      "name": "node3",</w:t>
+      </w:r>
+      <w:r>
+        <w:br w:type="textWrapping"/>
+      </w:r>
+      <w:r>
+        <w:rPr>
+          <w:rStyle w:val="VerbatimChar"/>
+        </w:rPr>
+        <w:t xml:space="preserve">      "ip": "172.18.0.23"</w:t>
+      </w:r>
+      <w:r>
+        <w:br w:type="textWrapping"/>
+      </w:r>
+      <w:r>
+        <w:rPr>
+          <w:rStyle w:val="VerbatimChar"/>
+        </w:rPr>
+        <w:t xml:space="preserve">    },</w:t>
+      </w:r>
+      <w:r>
+        <w:br w:type="textWrapping"/>
+      </w:r>
+      <w:r>
+        <w:rPr>
+          <w:rStyle w:val="VerbatimChar"/>
+        </w:rPr>
+        <w:t xml:space="preserve">    {</w:t>
+      </w:r>
+      <w:r>
+        <w:br w:type="textWrapping"/>
+      </w:r>
+      <w:r>
+        <w:rPr>
+          <w:rStyle w:val="VerbatimChar"/>
+        </w:rPr>
+        <w:t xml:space="preserve">      "mac": "6c:3b:e5:37:cd:62",</w:t>
+      </w:r>
+      <w:r>
+        <w:br w:type="textWrapping"/>
+      </w:r>
+      <w:r>
+        <w:rPr>
+          <w:rStyle w:val="VerbatimChar"/>
+        </w:rPr>
+        <w:t xml:space="preserve">      "name": "node1",</w:t>
+      </w:r>
+      <w:r>
+        <w:br w:type="textWrapping"/>
+      </w:r>
+      <w:r>
+        <w:rPr>
+          <w:rStyle w:val="VerbatimChar"/>
+        </w:rPr>
+        <w:t xml:space="preserve">      "ip": "172.18.0.21",</w:t>
+      </w:r>
+      <w:r>
+        <w:br w:type="textWrapping"/>
+      </w:r>
+      <w:r>
+        <w:rPr>
+          <w:rStyle w:val="VerbatimChar"/>
+        </w:rPr>
+        <w:t xml:space="preserve">      "master": true</w:t>
+      </w:r>
+      <w:r>
+        <w:br w:type="textWrapping"/>
+      </w:r>
+      <w:r>
+        <w:rPr>
+          <w:rStyle w:val="VerbatimChar"/>
+        </w:rPr>
+        <w:t xml:space="preserve">    }</w:t>
+      </w:r>
+      <w:r>
+        <w:br w:type="textWrapping"/>
+      </w:r>
+      <w:r>
+        <w:rPr>
+          <w:rStyle w:val="VerbatimChar"/>
+        </w:rPr>
+        <w:t xml:space="preserve">  ],</w:t>
+      </w:r>
+      <w:r>
+        <w:br w:type="textWrapping"/>
+      </w:r>
+      <w:r>
+        <w:rPr>
+          <w:rStyle w:val="VerbatimChar"/>
+        </w:rPr>
+        <w:t xml:space="preserve">  "template_dir": "./templates",</w:t>
+      </w:r>
+      <w:r>
+        <w:br w:type="textWrapping"/>
+      </w:r>
+      <w:r>
+        <w:rPr>
+          <w:rStyle w:val="VerbatimChar"/>
+        </w:rPr>
+        <w:t xml:space="preserve">  "config_dir": "./config",</w:t>
+      </w:r>
+      <w:r>
+        <w:br w:type="textWrapping"/>
+      </w:r>
+      <w:r>
+        <w:rPr>
+          <w:rStyle w:val="VerbatimChar"/>
+        </w:rPr>
+        <w:t xml:space="preserve">  "sshkeys_dir": "./config/sshkeys"</w:t>
+      </w:r>
+      <w:r>
+        <w:br w:type="textWrapping"/>
+      </w:r>
+      <w:r>
+        <w:rPr>
+          <w:rStyle w:val="VerbatimChar"/>
+        </w:rPr>
+        <w:t xml:space="preserve">}</w:t>
+      </w:r>
+    </w:p>
+    <w:p>
+      <w:pPr>
+        <w:pStyle w:val="FirstParagraph"/>
+      </w:pPr>
+      <w:r>
+        <w:t xml:space="preserve">See</w:t>
+      </w:r>
+      <w:r>
+        <w:t xml:space="preserve"> </w:t>
+      </w:r>
+      <w:r>
+        <w:rPr>
+          <w:rStyle w:val="VerbatimChar"/>
+        </w:rPr>
+        <w:t xml:space="preserve">scripts/make_config.py</w:t>
+      </w:r>
+      <w:r>
+        <w:t xml:space="preserve"> </w:t>
+      </w:r>
+      <w:r>
+        <w:t xml:space="preserve">for the code.</w:t>
       </w:r>
     </w:p>
     <w:p>
       <w:pPr>
         <w:pStyle w:val="Heading3"/>
       </w:pPr>
-      <w:bookmarkStart w:id="81" w:name="wol-ssh-shutdown-helpers"/>
-      <w:bookmarkEnd w:id="81"/>
+      <w:bookmarkStart w:id="87" w:name="sec:wol-ssh-shutdown-helpers"/>
+      <w:bookmarkEnd w:id="87"/>
       <w:r>
         <w:t xml:space="preserve">WOL, SSH, shutdown helpers</w:t>
       </w:r>
@@ -4737,15 +6819,129 @@
         <w:pStyle w:val="FirstParagraph"/>
       </w:pPr>
       <w:r>
-        <w:t xml:space="preserve">…about out helper tools: wake.cmd, ssh-node.cmd, shutdown.cmd…</w:t>
+        <w:t xml:space="preserve">We have written a set of helper tools to ease our management of the cluster and startup server launching. Files are found in the root directory of the repo.</w:t>
+      </w:r>
+    </w:p>
+    <w:p>
+      <w:pPr>
+        <w:pStyle w:val="BodyText"/>
+      </w:pPr>
+      <w:r>
+        <w:t xml:space="preserve">Scripts are written in Windows shell (often wrapping python call).</w:t>
+      </w:r>
+    </w:p>
+    <w:p>
+      <w:pPr>
+        <w:pStyle w:val="BodyText"/>
+      </w:pPr>
+      <w:r>
+        <w:t xml:space="preserve">Tools for managing DNS/DHCP/Matchbox initial server:</w:t>
+      </w:r>
+    </w:p>
+    <w:p>
+      <w:pPr>
+        <w:pStyle w:val="Compact"/>
+        <w:numPr>
+          <w:numId w:val="1030"/>
+          <w:ilvl w:val="0"/>
+        </w:numPr>
+      </w:pPr>
+      <w:r>
+        <w:t xml:space="preserve">build.cmd – builds the vagrant VM, downloads needed packages, reconfigures network interfaces for bridging</w:t>
+      </w:r>
+    </w:p>
+    <w:p>
+      <w:pPr>
+        <w:pStyle w:val="Compact"/>
+        <w:numPr>
+          <w:numId w:val="1030"/>
+          <w:ilvl w:val="0"/>
+        </w:numPr>
+      </w:pPr>
+      <w:r>
+        <w:t xml:space="preserve">run.cmd – loads the containerized dnsmasq and Matchbox servers, embeds configs into them</w:t>
+      </w:r>
+    </w:p>
+    <w:p>
+      <w:pPr>
+        <w:pStyle w:val="Compact"/>
+        <w:numPr>
+          <w:numId w:val="1030"/>
+          <w:ilvl w:val="0"/>
+        </w:numPr>
+      </w:pPr>
+      <w:r>
+        <w:t xml:space="preserve">clean.cmd – removes any trace of the environment</w:t>
+      </w:r>
+    </w:p>
+    <w:p>
+      <w:pPr>
+        <w:pStyle w:val="FirstParagraph"/>
+      </w:pPr>
+      <w:r>
+        <w:t xml:space="preserve">Tools for managing the cluster nodes</w:t>
+      </w:r>
+    </w:p>
+    <w:p>
+      <w:pPr>
+        <w:pStyle w:val="Compact"/>
+        <w:numPr>
+          <w:numId w:val="1031"/>
+          <w:ilvl w:val="0"/>
+        </w:numPr>
+      </w:pPr>
+      <w:r>
+        <w:t xml:space="preserve">wake.cmd – wakes-on-lan the machines by MACs in config.json</w:t>
+      </w:r>
+    </w:p>
+    <w:p>
+      <w:pPr>
+        <w:pStyle w:val="Compact"/>
+        <w:numPr>
+          <w:numId w:val="1031"/>
+          <w:ilvl w:val="0"/>
+        </w:numPr>
+      </w:pPr>
+      <w:r>
+        <w:t xml:space="preserve">node-ssh.cmd – alias for ssh -i</w:t>
+      </w:r>
+      <w:r>
+        <w:t xml:space="preserve"> </w:t>
+      </w:r>
+      <w:r>
+        <w:t xml:space="preserve">“</w:t>
+      </w:r>
+      <w:r>
+        <w:t xml:space="preserve">keyfile</w:t>
+      </w:r>
+      <w:r>
+        <w:t xml:space="preserve">”</w:t>
+      </w:r>
+      <w:r>
+        <w:t xml:space="preserve"> </w:t>
+      </w:r>
+      <w:r>
+        <w:t xml:space="preserve">%NODE_NAME%.example.com</w:t>
+      </w:r>
+    </w:p>
+    <w:p>
+      <w:pPr>
+        <w:pStyle w:val="Compact"/>
+        <w:numPr>
+          <w:numId w:val="1031"/>
+          <w:ilvl w:val="0"/>
+        </w:numPr>
+      </w:pPr>
+      <w:r>
+        <w:t xml:space="preserve">shutdown.cmd – shuts down the node</w:t>
       </w:r>
     </w:p>
     <w:p>
       <w:pPr>
         <w:pStyle w:val="Heading2"/>
       </w:pPr>
-      <w:bookmarkStart w:id="82" w:name="other-notes"/>
-      <w:bookmarkEnd w:id="82"/>
+      <w:bookmarkStart w:id="88" w:name="sec:other-notes"/>
+      <w:bookmarkEnd w:id="88"/>
       <w:r>
         <w:t xml:space="preserve">Other notes</w:t>
       </w:r>
@@ -4758,15 +6954,15 @@
         <w:rPr>
           <w:i/>
         </w:rPr>
-        <w:t xml:space="preserve">(Section by )</w:t>
+        <w:t xml:space="preserve">(Section by Volodymyr Lubenets)</w:t>
       </w:r>
     </w:p>
     <w:p>
       <w:pPr>
         <w:pStyle w:val="Heading3"/>
       </w:pPr>
-      <w:bookmarkStart w:id="83" w:name="k8s-persistent-storage"/>
-      <w:bookmarkEnd w:id="83"/>
+      <w:bookmarkStart w:id="89" w:name="sec:k8s-persistent-storage"/>
+      <w:bookmarkEnd w:id="89"/>
       <w:r>
         <w:t xml:space="preserve">K8s persistent storage</w:t>
       </w:r>
@@ -4776,15 +6972,79 @@
         <w:pStyle w:val="FirstParagraph"/>
       </w:pPr>
       <w:r>
-        <w:t xml:space="preserve">…using nfs…</w:t>
+        <w:t xml:space="preserve">The matter of using a containerized deployment is simple – a container is a consolidated thing with all the needed pieces of software inside, from OS to service itself. The stateless applications run just like this – an independent piece of software answers the queries which change nothing in it (cache perhaps).</w:t>
+      </w:r>
+    </w:p>
+    <w:p>
+      <w:pPr>
+        <w:pStyle w:val="BodyText"/>
+      </w:pPr>
+      <w:r>
+        <w:t xml:space="preserve">However, one can need to run some stateful apps on the cluster (e.g. databases, game servers etc.)</w:t>
+      </w:r>
+      <w:r>
+        <w:br w:type="textWrapping"/>
+      </w:r>
+      <w:r>
+        <w:t xml:space="preserve">How to do this? The way is to allocate a persistent storage and grant a right to use it to the application.</w:t>
+      </w:r>
+      <w:r>
+        <w:br w:type="textWrapping"/>
+      </w:r>
+      <w:r>
+        <w:t xml:space="preserve">K8s is capable of doing so.</w:t>
+      </w:r>
+    </w:p>
+    <w:p>
+      <w:pPr>
+        <w:pStyle w:val="BodyText"/>
+      </w:pPr>
+      <w:r>
+        <w:t xml:space="preserve">Manual mechanism is simple.</w:t>
+      </w:r>
+      <w:r>
+        <w:br w:type="textWrapping"/>
+      </w:r>
+      <w:r>
+        <w:t xml:space="preserve">Just like a deployment, cluster administrator writes a YAML file of a k8s object with type</w:t>
+      </w:r>
+      <w:r>
+        <w:t xml:space="preserve"> </w:t>
+      </w:r>
+      <w:r>
+        <w:t xml:space="preserve">“</w:t>
+      </w:r>
+      <w:r>
+        <w:t xml:space="preserve">PersistentStorage</w:t>
+      </w:r>
+      <w:r>
+        <w:t xml:space="preserve">”</w:t>
+      </w:r>
+      <w:r>
+        <w:t xml:space="preserve">, notes its name, optionally tier (as many deployments by default prefer some exact tier name, e.g.</w:t>
+      </w:r>
+      <w:r>
+        <w:t xml:space="preserve"> </w:t>
+      </w:r>
+      <w:r>
+        <w:t xml:space="preserve">“</w:t>
+      </w:r>
+      <w:r>
+        <w:t xml:space="preserve">standard</w:t>
+      </w:r>
+      <w:r>
+        <w:t xml:space="preserve">”</w:t>
+      </w:r>
+      <w:r>
+        <w:t xml:space="preserve">)</w:t>
       </w:r>
     </w:p>
     <w:p>
       <w:pPr>
         <w:pStyle w:val="Heading3"/>
       </w:pPr>
-      <w:bookmarkStart w:id="84" w:name="exposing-services-is-not-so-simple"/>
-      <w:bookmarkEnd w:id="84"/>
+      <w:bookmarkStart w:id="90" w:name="sec:exposing-services-is-not-so-simple"/>
+      <w:bookmarkEnd w:id="90"/>
       <w:r>
         <w:t xml:space="preserve">Exposing services is not so simple</w:t>
       </w:r>
@@ -4809,8 +7069,8 @@
       <w:pPr>
         <w:pStyle w:val="Heading1"/>
       </w:pPr>
-      <w:bookmarkStart w:id="85" w:name="result-description"/>
-      <w:bookmarkEnd w:id="85"/>
+      <w:bookmarkStart w:id="91" w:name="sec:result-description"/>
+      <w:bookmarkEnd w:id="91"/>
       <w:r>
         <w:t xml:space="preserve">Result description</w:t>
       </w:r>
@@ -4819,8 +7079,8 @@
       <w:pPr>
         <w:pStyle w:val="Heading2"/>
       </w:pPr>
-      <w:bookmarkStart w:id="86" w:name="project-readme"/>
-      <w:bookmarkEnd w:id="86"/>
+      <w:bookmarkStart w:id="92" w:name="sec:project-readme"/>
+      <w:bookmarkEnd w:id="92"/>
       <w:r>
         <w:t xml:space="preserve">Project Readme</w:t>
       </w:r>
@@ -4835,10 +7095,218 @@
     </w:p>
     <w:p>
       <w:pPr>
+        <w:pStyle w:val="Heading2"/>
+      </w:pPr>
+      <w:bookmarkStart w:id="93" w:name="sec:tldr-what-is-the-practical-goal-of-the-project-and-what-we-have-done"/>
+      <w:bookmarkEnd w:id="93"/>
+      <w:r>
+        <w:t xml:space="preserve">TL;DR – what is the practical goal of the project and what we have done</w:t>
+      </w:r>
+    </w:p>
+    <w:p>
+      <w:pPr>
+        <w:pStyle w:val="FirstParagraph"/>
+      </w:pPr>
+      <w:r>
+        <w:rPr>
+          <w:i/>
+        </w:rPr>
+        <w:t xml:space="preserve">(Section by Volodymyr Lubenets)</w:t>
+      </w:r>
+    </w:p>
+    <w:p>
+      <w:pPr>
+        <w:pStyle w:val="BodyText"/>
+      </w:pPr>
+      <w:r>
+        <w:t xml:space="preserve">In this section I would like to introduce the practical part of our project by first providing its goals (and, well, clarify the presentation).</w:t>
+      </w:r>
+    </w:p>
+    <w:p>
+      <w:pPr>
+        <w:pStyle w:val="BodyText"/>
+      </w:pPr>
+      <w:r>
+        <w:t xml:space="preserve">Here it is:</w:t>
+      </w:r>
+    </w:p>
+    <w:p>
+      <w:pPr>
+        <w:pStyle w:val="BlockText"/>
+      </w:pPr>
+      <w:r>
+        <w:t xml:space="preserve">To automate process of building the configuration, testing and deploying the kubernetes cluster to the existing bare metal server infrastructure represented by 3 MB316 machines</w:t>
+      </w:r>
+    </w:p>
+    <w:p>
+      <w:pPr>
+        <w:pStyle w:val="FirstParagraph"/>
+      </w:pPr>
+      <w:r>
+        <w:t xml:space="preserve">To make it clear, our goal implied building the infrastructure (what, as we see it, is exactly advanced</w:t>
+      </w:r>
+      <w:r>
+        <w:t xml:space="preserve"> </w:t>
+      </w:r>
+      <w:r>
+        <w:rPr>
+          <w:b/>
+        </w:rPr>
+        <w:t xml:space="preserve">server</w:t>
+      </w:r>
+      <w:r>
+        <w:t xml:space="preserve"> </w:t>
+      </w:r>
+      <w:r>
+        <w:t xml:space="preserve">development project) rather than building the service.</w:t>
+      </w:r>
+    </w:p>
+    <w:p>
+      <w:pPr>
+        <w:pStyle w:val="Heading3"/>
+      </w:pPr>
+      <w:bookmarkStart w:id="94" w:name="sec:the-used-software-stack"/>
+      <w:bookmarkEnd w:id="94"/>
+      <w:r>
+        <w:t xml:space="preserve">The used software stack</w:t>
+      </w:r>
+    </w:p>
+    <w:p>
+      <w:pPr>
+        <w:pStyle w:val="FirstParagraph"/>
+      </w:pPr>
+      <w:r>
+        <w:t xml:space="preserve">When considering some software running in together on several machines, it is essential to provide the automation for configuring and managing these machines. So, we have built a stack which performs needed tasks.</w:t>
+      </w:r>
+    </w:p>
+    <w:p>
+      <w:pPr>
+        <w:pStyle w:val="Compact"/>
+        <w:numPr>
+          <w:numId w:val="1032"/>
+          <w:ilvl w:val="0"/>
+        </w:numPr>
+      </w:pPr>
+      <w:r>
+        <w:t xml:space="preserve">Wake-on-LAN script – to physically start the machines of the cluster.</w:t>
+      </w:r>
+    </w:p>
+    <w:p>
+      <w:pPr>
+        <w:pStyle w:val="Compact"/>
+        <w:numPr>
+          <w:numId w:val="1032"/>
+          <w:ilvl w:val="0"/>
+        </w:numPr>
+      </w:pPr>
+      <w:r>
+        <w:t xml:space="preserve">Dnsmasq (DHCP + DNS + TFTP server) – network configuration automation + initial PXE chainload configuration. Containerized, can be later deployed to cluster.</w:t>
+      </w:r>
+    </w:p>
+    <w:p>
+      <w:pPr>
+        <w:pStyle w:val="Compact"/>
+        <w:numPr>
+          <w:numId w:val="1032"/>
+          <w:ilvl w:val="0"/>
+        </w:numPr>
+      </w:pPr>
+      <w:r>
+        <w:t xml:space="preserve">PXE &amp; iPXE – network boot agents. iPXE is capable of working with various protocols, including HTTP.</w:t>
+      </w:r>
+    </w:p>
+    <w:p>
+      <w:pPr>
+        <w:pStyle w:val="Compact"/>
+        <w:numPr>
+          <w:numId w:val="1032"/>
+          <w:ilvl w:val="0"/>
+        </w:numPr>
+      </w:pPr>
+      <w:r>
+        <w:t xml:space="preserve">Matchbox – the HTTP server which is responsible for delivering the required CoreOS version and configs to the booting machine.</w:t>
+      </w:r>
+    </w:p>
+    <w:p>
+      <w:pPr>
+        <w:pStyle w:val="Compact"/>
+        <w:numPr>
+          <w:numId w:val="1032"/>
+          <w:ilvl w:val="0"/>
+        </w:numPr>
+      </w:pPr>
+      <w:r>
+        <w:t xml:space="preserve">CoreOS – Linux distribution supporting containerization and k8s, can be configured with Ignition Configs</w:t>
+      </w:r>
+    </w:p>
+    <w:p>
+      <w:pPr>
+        <w:pStyle w:val="FirstParagraph"/>
+      </w:pPr>
+      <w:r>
+        <w:t xml:space="preserve">All the software needs the configuration files, which also need the unique parameters of machines (i.e. MAC addresses) along with desired configuration for the future cluster nodes.</w:t>
+      </w:r>
+    </w:p>
+    <w:p>
+      <w:pPr>
+        <w:pStyle w:val="BodyText"/>
+      </w:pPr>
+      <w:r>
+        <w:t xml:space="preserve">To automate the process of writing configs, we have built the templating script based on python-jinja2 templating engine.</w:t>
+      </w:r>
+    </w:p>
+    <w:p>
+      <w:pPr>
+        <w:pStyle w:val="BodyText"/>
+      </w:pPr>
+      <w:r>
+        <w:t xml:space="preserve">As the cluster needs management, we have used two tools for it:</w:t>
+      </w:r>
+    </w:p>
+    <w:p>
+      <w:pPr>
+        <w:pStyle w:val="Compact"/>
+        <w:numPr>
+          <w:numId w:val="1033"/>
+          <w:ilvl w:val="0"/>
+        </w:numPr>
+      </w:pPr>
+      <w:r>
+        <w:t xml:space="preserve">SSH – for direct node management (read: low-level to the extend of Linux su console)</w:t>
+      </w:r>
+    </w:p>
+    <w:p>
+      <w:pPr>
+        <w:pStyle w:val="Compact"/>
+        <w:numPr>
+          <w:numId w:val="1033"/>
+          <w:ilvl w:val="0"/>
+        </w:numPr>
+      </w:pPr>
+      <w:r>
+        <w:t xml:space="preserve">Kubectl – for the cluster control (i.e. making and managing deployments, doing cluster-wide configurations)</w:t>
+      </w:r>
+    </w:p>
+    <w:p>
+      <w:pPr>
+        <w:pStyle w:val="FirstParagraph"/>
+      </w:pPr>
+      <w:r>
+        <w:t xml:space="preserve">We have successfully written the set of scripts to deploy k8s environment by several single commands to the machines.</w:t>
+      </w:r>
+      <w:r>
+        <w:t xml:space="preserve"> </w:t>
+      </w:r>
+      <w:r>
+        <w:t xml:space="preserve">A bit trickier was to configure shared storages and networking inside the cluster, though we have completed this part.</w:t>
+      </w:r>
+    </w:p>
+    <w:p>
+      <w:pPr>
         <w:pStyle w:val="Heading1"/>
       </w:pPr>
-      <w:bookmarkStart w:id="87" w:name="references"/>
-      <w:bookmarkEnd w:id="87"/>
+      <w:bookmarkStart w:id="95" w:name="sec:references"/>
+      <w:bookmarkEnd w:id="95"/>
       <w:r>
         <w:t xml:space="preserve">References</w:t>
       </w:r>
@@ -4853,7 +7321,7 @@
       <w:r>
         <w:t xml:space="preserve"> </w:t>
       </w:r>
-      <w:hyperlink r:id="rId88">
+      <w:hyperlink r:id="rId96">
         <w:r>
           <w:rPr>
             <w:rStyle w:val="Hyperlink"/>
@@ -4973,7 +7441,7 @@
     </w:lvl>
   </w:abstractNum>
   <w:abstractNum w:abstractNumId="990">
-    <w:nsid w:val="36d39b04"/>
+    <w:nsid w:val="6d88641c"/>
     <w:multiLevelType w:val="multilevel"/>
     <w:lvl w:ilvl="0">
       <w:numFmt w:val="bullet"/>
@@ -5054,7 +7522,7 @@
     </w:lvl>
   </w:abstractNum>
   <w:abstractNum w:abstractNumId="991">
-    <w:nsid w:val="9fc8a8e5"/>
+    <w:nsid w:val="d831266f"/>
     <w:multiLevelType w:val="multilevel"/>
     <w:lvl w:ilvl="0">
       <w:numFmt w:val="bullet"/>
@@ -5135,7 +7603,7 @@
     </w:lvl>
   </w:abstractNum>
   <w:abstractNum w:abstractNumId="99411">
-    <w:nsid w:val="2a134519"/>
+    <w:nsid w:val="b65605b5"/>
     <w:multiLevelType w:val="multilevel"/>
     <w:lvl w:ilvl="0">
       <w:start w:val="1"/>
@@ -5223,7 +7691,7 @@
     </w:lvl>
   </w:abstractNum>
   <w:abstractNum w:abstractNumId="99413">
-    <w:nsid w:val="ccebb392"/>
+    <w:nsid w:val="19db84cf"/>
     <w:multiLevelType w:val="multilevel"/>
     <w:lvl w:ilvl="0">
       <w:start w:val="3"/>
@@ -5311,7 +7779,7 @@
     </w:lvl>
   </w:abstractNum>
   <w:abstractNum w:abstractNumId="99414">
-    <w:nsid w:val="5bfb6a92"/>
+    <w:nsid w:val="8e0b5496"/>
     <w:multiLevelType w:val="multilevel"/>
     <w:lvl w:ilvl="0">
       <w:start w:val="4"/>
@@ -5585,6 +8053,111 @@
     <w:abstractNumId w:val="991"/>
   </w:num>
   <w:num w:numId="1019">
+    <w:abstractNumId w:val="991"/>
+  </w:num>
+  <w:num w:numId="1020">
+    <w:abstractNumId w:val="99411"/>
+    <w:lvlOverride w:ilvl="0">
+      <w:startOverride w:val="1"/>
+    </w:lvlOverride>
+    <w:lvlOverride w:ilvl="1">
+      <w:startOverride w:val="1"/>
+    </w:lvlOverride>
+    <w:lvlOverride w:ilvl="2">
+      <w:startOverride w:val="1"/>
+    </w:lvlOverride>
+    <w:lvlOverride w:ilvl="3">
+      <w:startOverride w:val="1"/>
+    </w:lvlOverride>
+    <w:lvlOverride w:ilvl="4">
+      <w:startOverride w:val="1"/>
+    </w:lvlOverride>
+    <w:lvlOverride w:ilvl="5">
+      <w:startOverride w:val="1"/>
+    </w:lvlOverride>
+    <w:lvlOverride w:ilvl="6">
+      <w:startOverride w:val="1"/>
+    </w:lvlOverride>
+  </w:num>
+  <w:num w:numId="1021">
+    <w:abstractNumId w:val="991"/>
+  </w:num>
+  <w:num w:numId="1022">
+    <w:abstractNumId w:val="99411"/>
+    <w:lvlOverride w:ilvl="0">
+      <w:startOverride w:val="1"/>
+    </w:lvlOverride>
+    <w:lvlOverride w:ilvl="1">
+      <w:startOverride w:val="1"/>
+    </w:lvlOverride>
+    <w:lvlOverride w:ilvl="2">
+      <w:startOverride w:val="1"/>
+    </w:lvlOverride>
+    <w:lvlOverride w:ilvl="3">
+      <w:startOverride w:val="1"/>
+    </w:lvlOverride>
+    <w:lvlOverride w:ilvl="4">
+      <w:startOverride w:val="1"/>
+    </w:lvlOverride>
+    <w:lvlOverride w:ilvl="5">
+      <w:startOverride w:val="1"/>
+    </w:lvlOverride>
+    <w:lvlOverride w:ilvl="6">
+      <w:startOverride w:val="1"/>
+    </w:lvlOverride>
+  </w:num>
+  <w:num w:numId="1023">
+    <w:abstractNumId w:val="991"/>
+  </w:num>
+  <w:num w:numId="1024">
+    <w:abstractNumId w:val="991"/>
+  </w:num>
+  <w:num w:numId="1025">
+    <w:abstractNumId w:val="991"/>
+  </w:num>
+  <w:num w:numId="1026">
+    <w:abstractNumId w:val="991"/>
+  </w:num>
+  <w:num w:numId="1027">
+    <w:abstractNumId w:val="991"/>
+  </w:num>
+  <w:num w:numId="1028">
+    <w:abstractNumId w:val="991"/>
+  </w:num>
+  <w:num w:numId="1029">
+    <w:abstractNumId w:val="99411"/>
+    <w:lvlOverride w:ilvl="0">
+      <w:startOverride w:val="1"/>
+    </w:lvlOverride>
+    <w:lvlOverride w:ilvl="1">
+      <w:startOverride w:val="1"/>
+    </w:lvlOverride>
+    <w:lvlOverride w:ilvl="2">
+      <w:startOverride w:val="1"/>
+    </w:lvlOverride>
+    <w:lvlOverride w:ilvl="3">
+      <w:startOverride w:val="1"/>
+    </w:lvlOverride>
+    <w:lvlOverride w:ilvl="4">
+      <w:startOverride w:val="1"/>
+    </w:lvlOverride>
+    <w:lvlOverride w:ilvl="5">
+      <w:startOverride w:val="1"/>
+    </w:lvlOverride>
+    <w:lvlOverride w:ilvl="6">
+      <w:startOverride w:val="1"/>
+    </w:lvlOverride>
+  </w:num>
+  <w:num w:numId="1030">
+    <w:abstractNumId w:val="991"/>
+  </w:num>
+  <w:num w:numId="1031">
+    <w:abstractNumId w:val="991"/>
+  </w:num>
+  <w:num w:numId="1032">
+    <w:abstractNumId w:val="991"/>
+  </w:num>
+  <w:num w:numId="1033">
     <w:abstractNumId w:val="991"/>
   </w:num>
 </w:numbering>

</xml_diff>